<commit_message>
Mejora del manual de instalacion del proyecto
</commit_message>
<xml_diff>
--- a/Documentos/Manual WeCook.docx
+++ b/Documentos/Manual WeCook.docx
@@ -947,6 +947,9 @@
         </w:p>
         <w:p>
           <w:r>
+            <w:rPr>
+              <w:noProof/>
+            </w:rPr>
             <w:drawing>
               <wp:anchor distT="0" distB="0" distL="114300" distR="114300" simplePos="0" relativeHeight="251663360" behindDoc="0" locked="0" layoutInCell="1" allowOverlap="1" wp14:anchorId="41B1D4B1" wp14:editId="339B3210">
                 <wp:simplePos x="0" y="0"/>
@@ -1011,6 +1014,15 @@
     </w:sdt>
     <w:sdt>
       <w:sdtPr>
+        <w:rPr>
+          <w:rFonts w:asciiTheme="minorHAnsi" w:eastAsiaTheme="minorHAnsi" w:hAnsiTheme="minorHAnsi" w:cstheme="minorBidi"/>
+          <w:color w:val="auto"/>
+          <w:kern w:val="2"/>
+          <w:sz w:val="22"/>
+          <w:szCs w:val="22"/>
+          <w:lang w:eastAsia="en-US"/>
+          <w14:ligatures w14:val="standardContextual"/>
+        </w:rPr>
         <w:id w:val="-1488551443"/>
         <w:docPartObj>
           <w:docPartGallery w:val="Table of Contents"/>
@@ -1019,15 +1031,8 @@
       </w:sdtPr>
       <w:sdtEndPr>
         <w:rPr>
-          <w:rFonts w:asciiTheme="minorHAnsi" w:eastAsiaTheme="minorHAnsi" w:hAnsiTheme="minorHAnsi" w:cstheme="minorBidi"/>
           <w:b/>
           <w:bCs/>
-          <w:color w:val="auto"/>
-          <w:kern w:val="2"/>
-          <w:sz w:val="22"/>
-          <w:szCs w:val="22"/>
-          <w:lang w:eastAsia="en-US"/>
-          <w14:ligatures w14:val="standardContextual"/>
         </w:rPr>
       </w:sdtEndPr>
       <w:sdtContent>
@@ -1432,7 +1437,7 @@
         <w:rPr>
           <w:rFonts w:ascii="Arial" w:hAnsi="Arial" w:cs="Arial"/>
         </w:rPr>
-        <w:t>Git y Node.js</w:t>
+        <w:t>Git</w:t>
       </w:r>
     </w:p>
     <w:p>
@@ -1656,12 +1661,119 @@
         <w:rPr>
           <w:rFonts w:ascii="Arial" w:hAnsi="Arial" w:cs="Arial"/>
         </w:rPr>
-        <w:t xml:space="preserve">Una vez creado el proyecto, realizar un </w:t>
+        <w:t xml:space="preserve">Una vez creado el proyecto, </w:t>
+      </w:r>
+      <w:r>
+        <w:rPr>
+          <w:rFonts w:ascii="Arial" w:hAnsi="Arial" w:cs="Arial"/>
+        </w:rPr>
+        <w:t>ejecutar los siguientes comandos:</w:t>
+      </w:r>
+    </w:p>
+    <w:p>
+      <w:pPr>
+        <w:jc w:val="both"/>
+        <w:rPr>
+          <w:rFonts w:ascii="Consolas" w:hAnsi="Consolas" w:cs="Arial"/>
+          <w:lang w:val="en-US"/>
+        </w:rPr>
+      </w:pPr>
+      <w:r>
+        <w:rPr>
+          <w:rFonts w:ascii="Consolas" w:hAnsi="Consolas" w:cs="Arial"/>
+          <w:lang w:val="en-US"/>
+        </w:rPr>
+        <w:t xml:space="preserve">git </w:t>
+      </w:r>
+      <w:proofErr w:type="gramStart"/>
+      <w:r>
+        <w:rPr>
+          <w:rFonts w:ascii="Consolas" w:hAnsi="Consolas" w:cs="Arial"/>
+          <w:lang w:val="en-US"/>
+        </w:rPr>
+        <w:t>add .</w:t>
+      </w:r>
+      <w:proofErr w:type="gramEnd"/>
+    </w:p>
+    <w:p>
+      <w:pPr>
+        <w:jc w:val="both"/>
+        <w:rPr>
+          <w:rFonts w:ascii="Consolas" w:hAnsi="Consolas" w:cs="Arial"/>
+          <w:lang w:val="en-US"/>
+        </w:rPr>
+      </w:pPr>
+      <w:r>
+        <w:rPr>
+          <w:rFonts w:ascii="Consolas" w:hAnsi="Consolas" w:cs="Arial"/>
+          <w:lang w:val="en-US"/>
+        </w:rPr>
+        <w:t>git commit -m “</w:t>
       </w:r>
       <w:proofErr w:type="spellStart"/>
       <w:r>
         <w:rPr>
           <w:rFonts w:ascii="Consolas" w:hAnsi="Consolas" w:cs="Arial"/>
+          <w:lang w:val="en-US"/>
+        </w:rPr>
+        <w:t>Mensaje</w:t>
+      </w:r>
+      <w:proofErr w:type="spellEnd"/>
+      <w:r>
+        <w:rPr>
+          <w:rFonts w:ascii="Consolas" w:hAnsi="Consolas" w:cs="Arial"/>
+          <w:lang w:val="en-US"/>
+        </w:rPr>
+        <w:t>”</w:t>
+      </w:r>
+    </w:p>
+    <w:p>
+      <w:pPr>
+        <w:jc w:val="both"/>
+        <w:rPr>
+          <w:rFonts w:ascii="Arial" w:hAnsi="Arial" w:cs="Arial"/>
+          <w:lang w:val="en-US"/>
+        </w:rPr>
+      </w:pPr>
+      <w:r>
+        <w:rPr>
+          <w:rFonts w:ascii="Consolas" w:hAnsi="Consolas" w:cs="Arial"/>
+          <w:lang w:val="en-US"/>
+        </w:rPr>
+        <w:t>git reset --hard origin/main</w:t>
+      </w:r>
+    </w:p>
+    <w:p>
+      <w:pPr>
+        <w:jc w:val="both"/>
+        <w:rPr>
+          <w:rFonts w:ascii="Arial" w:hAnsi="Arial" w:cs="Arial"/>
+        </w:rPr>
+      </w:pPr>
+      <w:r>
+        <w:rPr>
+          <w:rFonts w:ascii="Arial" w:hAnsi="Arial" w:cs="Arial"/>
+          <w:i/>
+          <w:iCs/>
+          <w:sz w:val="20"/>
+          <w:szCs w:val="20"/>
+        </w:rPr>
+        <w:t xml:space="preserve">Nota: </w:t>
+      </w:r>
+      <w:r>
+        <w:rPr>
+          <w:rFonts w:ascii="Arial" w:hAnsi="Arial" w:cs="Arial"/>
+          <w:i/>
+          <w:iCs/>
+          <w:sz w:val="20"/>
+          <w:szCs w:val="20"/>
+        </w:rPr>
+        <w:t xml:space="preserve">para actualizar el repositorio local, realizar </w:t>
+      </w:r>
+      <w:proofErr w:type="spellStart"/>
+      <w:r>
+        <w:rPr>
+          <w:rFonts w:ascii="Consolas" w:hAnsi="Consolas" w:cs="Arial"/>
         </w:rPr>
         <w:t>git</w:t>
       </w:r>
@@ -1682,9 +1794,59 @@
       <w:proofErr w:type="spellEnd"/>
       <w:r>
         <w:rPr>
-          <w:rFonts w:ascii="Arial" w:hAnsi="Arial" w:cs="Arial"/>
-        </w:rPr>
-        <w:t xml:space="preserve"> del repositorio remoto y configurar la conexión a la base de datos en el archivo de </w:t>
+          <w:rFonts w:ascii="Consolas" w:hAnsi="Consolas" w:cs="Arial"/>
+        </w:rPr>
+        <w:t xml:space="preserve"> </w:t>
+      </w:r>
+      <w:proofErr w:type="spellStart"/>
+      <w:r>
+        <w:rPr>
+          <w:rFonts w:ascii="Consolas" w:hAnsi="Consolas" w:cs="Arial"/>
+        </w:rPr>
+        <w:t>origin</w:t>
+      </w:r>
+      <w:proofErr w:type="spellEnd"/>
+      <w:r>
+        <w:rPr>
+          <w:rFonts w:ascii="Consolas" w:hAnsi="Consolas" w:cs="Arial"/>
+        </w:rPr>
+        <w:t xml:space="preserve"> </w:t>
+      </w:r>
+      <w:proofErr w:type="spellStart"/>
+      <w:r>
+        <w:rPr>
+          <w:rFonts w:ascii="Consolas" w:hAnsi="Consolas" w:cs="Arial"/>
+        </w:rPr>
+        <w:t>main</w:t>
+      </w:r>
+      <w:proofErr w:type="spellEnd"/>
+    </w:p>
+    <w:p>
+      <w:pPr>
+        <w:jc w:val="both"/>
+        <w:rPr>
+          <w:rFonts w:ascii="Arial" w:hAnsi="Arial" w:cs="Arial"/>
+        </w:rPr>
+      </w:pPr>
+    </w:p>
+    <w:p>
+      <w:pPr>
+        <w:jc w:val="both"/>
+        <w:rPr>
+          <w:rFonts w:ascii="Arial" w:hAnsi="Arial" w:cs="Arial"/>
+        </w:rPr>
+      </w:pPr>
+      <w:r>
+        <w:rPr>
+          <w:rFonts w:ascii="Arial" w:hAnsi="Arial" w:cs="Arial"/>
+        </w:rPr>
+        <w:t>Configurar</w:t>
+      </w:r>
+      <w:r>
+        <w:rPr>
+          <w:rFonts w:ascii="Arial" w:hAnsi="Arial" w:cs="Arial"/>
+        </w:rPr>
+        <w:t xml:space="preserve"> la conexión a la base de datos en el archivo de </w:t>
       </w:r>
       <w:proofErr w:type="gramStart"/>
       <w:r>
@@ -1857,6 +2019,50 @@
         <w:rPr>
           <w:rFonts w:ascii="Arial" w:hAnsi="Arial" w:cs="Arial"/>
         </w:rPr>
+        <w:t>Instalar las dependencias de Laravel (puede ser necesario):</w:t>
+      </w:r>
+    </w:p>
+    <w:p>
+      <w:pPr>
+        <w:jc w:val="both"/>
+        <w:rPr>
+          <w:rFonts w:ascii="Consolas" w:hAnsi="Consolas" w:cs="Arial"/>
+        </w:rPr>
+      </w:pPr>
+      <w:proofErr w:type="spellStart"/>
+      <w:r>
+        <w:rPr>
+          <w:rFonts w:ascii="Consolas" w:hAnsi="Consolas" w:cs="Arial"/>
+        </w:rPr>
+        <w:t>composer</w:t>
+      </w:r>
+      <w:proofErr w:type="spellEnd"/>
+      <w:r>
+        <w:rPr>
+          <w:rFonts w:ascii="Consolas" w:hAnsi="Consolas" w:cs="Arial"/>
+        </w:rPr>
+        <w:t xml:space="preserve"> </w:t>
+      </w:r>
+      <w:proofErr w:type="spellStart"/>
+      <w:r>
+        <w:rPr>
+          <w:rFonts w:ascii="Consolas" w:hAnsi="Consolas" w:cs="Arial"/>
+        </w:rPr>
+        <w:t>install</w:t>
+      </w:r>
+      <w:proofErr w:type="spellEnd"/>
+    </w:p>
+    <w:p>
+      <w:pPr>
+        <w:jc w:val="both"/>
+        <w:rPr>
+          <w:rFonts w:ascii="Arial" w:hAnsi="Arial" w:cs="Arial"/>
+        </w:rPr>
+      </w:pPr>
+      <w:r>
+        <w:rPr>
+          <w:rFonts w:ascii="Arial" w:hAnsi="Arial" w:cs="Arial"/>
+        </w:rPr>
         <w:t>A continuación, migrar l</w:t>
       </w:r>
       <w:r>
@@ -1929,6 +2135,7 @@
         <w:rPr>
           <w:rFonts w:ascii="Arial" w:hAnsi="Arial" w:cs="Arial"/>
         </w:rPr>
+        <w:lastRenderedPageBreak/>
         <w:t>Arrancar el proyecto con el comando:</w:t>
       </w:r>
     </w:p>
@@ -2013,7 +2220,6 @@
       </w:pPr>
       <w:bookmarkStart w:id="3" w:name="_Toc197775005"/>
       <w:r>
-        <w:lastRenderedPageBreak/>
         <w:t>US</w:t>
       </w:r>
       <w:r>
@@ -2778,6 +2984,7 @@
   <w:style w:type="character" w:default="1" w:styleId="Fuentedeprrafopredeter">
     <w:name w:val="Default Paragraph Font"/>
     <w:uiPriority w:val="1"/>
+    <w:semiHidden/>
     <w:unhideWhenUsed/>
   </w:style>
   <w:style w:type="table" w:default="1" w:styleId="Tablanormal">

</xml_diff>

<commit_message>
Actualizacion de manual de uso e instalacion
</commit_message>
<xml_diff>
--- a/Documentos/Manual WeCook.docx
+++ b/Documentos/Manual WeCook.docx
@@ -1347,860 +1347,1028 @@
     </w:p>
     <w:p>
       <w:pPr>
-        <w:pStyle w:val="Ttulo1"/>
-        <w:rPr>
-          <w:sz w:val="32"/>
-        </w:rPr>
-      </w:pPr>
-      <w:bookmarkStart w:id="0" w:name="_Toc197775002"/>
-      <w:r>
+        <w:rPr>
+          <w:rFonts w:ascii="Calibri" w:eastAsiaTheme="majorEastAsia" w:hAnsi="Calibri" w:cs="Calibri"/>
+          <w:sz w:val="24"/>
+          <w:szCs w:val="24"/>
+        </w:rPr>
+      </w:pPr>
+      <w:r>
+        <w:rPr>
+          <w:rFonts w:ascii="Calibri" w:eastAsiaTheme="majorEastAsia" w:hAnsi="Calibri" w:cs="Calibri"/>
+          <w:sz w:val="24"/>
+          <w:szCs w:val="24"/>
+        </w:rPr>
         <w:lastRenderedPageBreak/>
-        <w:t>INSTALACIÓN</w:t>
-      </w:r>
-      <w:bookmarkEnd w:id="0"/>
-    </w:p>
-    <w:p>
-      <w:pPr>
-        <w:pStyle w:val="Ttulo2"/>
-      </w:pPr>
-      <w:bookmarkStart w:id="1" w:name="_Toc197775003"/>
-      <w:r>
-        <w:t>Requisitos previos</w:t>
-      </w:r>
-      <w:bookmarkEnd w:id="1"/>
-    </w:p>
-    <w:p>
-      <w:pPr>
-        <w:jc w:val="both"/>
-        <w:rPr>
-          <w:rFonts w:ascii="Arial" w:hAnsi="Arial" w:cs="Arial"/>
-        </w:rPr>
-      </w:pPr>
-      <w:r>
-        <w:rPr>
-          <w:rFonts w:ascii="Arial" w:hAnsi="Arial" w:cs="Arial"/>
+        <w:t>-- MANUAL DE INSTALACIÓN --</w:t>
+      </w:r>
+    </w:p>
+    <w:p>
+      <w:pPr>
+        <w:rPr>
+          <w:rFonts w:ascii="Calibri" w:eastAsiaTheme="majorEastAsia" w:hAnsi="Calibri" w:cs="Calibri"/>
+          <w:sz w:val="24"/>
+          <w:szCs w:val="24"/>
+        </w:rPr>
+      </w:pPr>
+    </w:p>
+    <w:p>
+      <w:pPr>
+        <w:rPr>
+          <w:rFonts w:ascii="Calibri" w:eastAsiaTheme="majorEastAsia" w:hAnsi="Calibri" w:cs="Calibri"/>
+          <w:sz w:val="24"/>
+          <w:szCs w:val="24"/>
+        </w:rPr>
+      </w:pPr>
+      <w:r>
+        <w:rPr>
+          <w:rFonts w:ascii="Calibri" w:eastAsiaTheme="majorEastAsia" w:hAnsi="Calibri" w:cs="Calibri"/>
+          <w:sz w:val="24"/>
+          <w:szCs w:val="24"/>
+        </w:rPr>
+        <w:t>REQUERIMIENTOS</w:t>
+      </w:r>
+    </w:p>
+    <w:p>
+      <w:pPr>
+        <w:rPr>
+          <w:rFonts w:ascii="Calibri" w:eastAsiaTheme="majorEastAsia" w:hAnsi="Calibri" w:cs="Calibri"/>
+          <w:sz w:val="24"/>
+          <w:szCs w:val="24"/>
+        </w:rPr>
+      </w:pPr>
+      <w:r>
+        <w:rPr>
+          <w:rFonts w:ascii="Calibri" w:eastAsiaTheme="majorEastAsia" w:hAnsi="Calibri" w:cs="Calibri"/>
+          <w:sz w:val="24"/>
+          <w:szCs w:val="24"/>
         </w:rPr>
         <w:t>Para poder instalar y arrancar la aplicación, es necesario tener instalado en el sistema:</w:t>
       </w:r>
     </w:p>
     <w:p>
       <w:pPr>
-        <w:pStyle w:val="Prrafodelista"/>
-        <w:numPr>
-          <w:ilvl w:val="0"/>
-          <w:numId w:val="1"/>
-        </w:numPr>
-        <w:jc w:val="both"/>
-        <w:rPr>
-          <w:rFonts w:ascii="Arial" w:hAnsi="Arial" w:cs="Arial"/>
-        </w:rPr>
-      </w:pPr>
-      <w:r>
-        <w:rPr>
-          <w:rFonts w:ascii="Arial" w:hAnsi="Arial" w:cs="Arial"/>
-        </w:rPr>
-        <w:t>PHP 8.2 o superior</w:t>
-      </w:r>
-    </w:p>
-    <w:p>
-      <w:pPr>
-        <w:pStyle w:val="Prrafodelista"/>
-        <w:numPr>
-          <w:ilvl w:val="0"/>
-          <w:numId w:val="1"/>
-        </w:numPr>
-        <w:jc w:val="both"/>
-        <w:rPr>
-          <w:rFonts w:ascii="Arial" w:hAnsi="Arial" w:cs="Arial"/>
-        </w:rPr>
-      </w:pPr>
-      <w:r>
-        <w:rPr>
-          <w:rFonts w:ascii="Arial" w:hAnsi="Arial" w:cs="Arial"/>
-        </w:rPr>
-        <w:t>MySQL (base de datos empleada en el proyecto)</w:t>
-      </w:r>
-    </w:p>
-    <w:p>
-      <w:pPr>
-        <w:pStyle w:val="Prrafodelista"/>
-        <w:numPr>
-          <w:ilvl w:val="0"/>
-          <w:numId w:val="1"/>
-        </w:numPr>
-        <w:jc w:val="both"/>
-        <w:rPr>
-          <w:rFonts w:ascii="Arial" w:hAnsi="Arial" w:cs="Arial"/>
-        </w:rPr>
-      </w:pPr>
-      <w:r>
-        <w:rPr>
-          <w:rFonts w:ascii="Arial" w:hAnsi="Arial" w:cs="Arial"/>
-        </w:rPr>
-        <w:t>Git</w:t>
-      </w:r>
-    </w:p>
-    <w:p>
-      <w:pPr>
-        <w:pStyle w:val="Prrafodelista"/>
-        <w:numPr>
-          <w:ilvl w:val="0"/>
-          <w:numId w:val="1"/>
-        </w:numPr>
-        <w:jc w:val="both"/>
-        <w:rPr>
-          <w:rFonts w:ascii="Arial" w:hAnsi="Arial" w:cs="Arial"/>
-        </w:rPr>
-      </w:pPr>
+        <w:rPr>
+          <w:rFonts w:ascii="Calibri" w:eastAsiaTheme="majorEastAsia" w:hAnsi="Calibri" w:cs="Calibri"/>
+          <w:sz w:val="24"/>
+          <w:szCs w:val="24"/>
+        </w:rPr>
+      </w:pPr>
+      <w:r>
+        <w:rPr>
+          <w:rFonts w:ascii="Calibri" w:eastAsiaTheme="majorEastAsia" w:hAnsi="Calibri" w:cs="Calibri"/>
+          <w:sz w:val="24"/>
+          <w:szCs w:val="24"/>
+        </w:rPr>
+        <w:t>- PHP 8.2 o superior</w:t>
+      </w:r>
+    </w:p>
+    <w:p>
+      <w:pPr>
+        <w:rPr>
+          <w:rFonts w:ascii="Calibri" w:eastAsiaTheme="majorEastAsia" w:hAnsi="Calibri" w:cs="Calibri"/>
+          <w:sz w:val="24"/>
+          <w:szCs w:val="24"/>
+        </w:rPr>
+      </w:pPr>
+      <w:r>
+        <w:rPr>
+          <w:rFonts w:ascii="Calibri" w:eastAsiaTheme="majorEastAsia" w:hAnsi="Calibri" w:cs="Calibri"/>
+          <w:sz w:val="24"/>
+          <w:szCs w:val="24"/>
+        </w:rPr>
+        <w:t>- MySQL (base de datos empleada en el proyecto)</w:t>
+      </w:r>
+    </w:p>
+    <w:p>
+      <w:pPr>
+        <w:rPr>
+          <w:rFonts w:ascii="Calibri" w:eastAsiaTheme="majorEastAsia" w:hAnsi="Calibri" w:cs="Calibri"/>
+          <w:sz w:val="24"/>
+          <w:szCs w:val="24"/>
+          <w:lang w:val="en-US"/>
+        </w:rPr>
+      </w:pPr>
+      <w:r>
+        <w:rPr>
+          <w:rFonts w:ascii="Calibri" w:eastAsiaTheme="majorEastAsia" w:hAnsi="Calibri" w:cs="Calibri"/>
+          <w:sz w:val="24"/>
+          <w:szCs w:val="24"/>
+          <w:lang w:val="en-US"/>
+        </w:rPr>
+        <w:t>- Git</w:t>
+      </w:r>
+    </w:p>
+    <w:p>
+      <w:pPr>
+        <w:rPr>
+          <w:rFonts w:ascii="Calibri" w:eastAsiaTheme="majorEastAsia" w:hAnsi="Calibri" w:cs="Calibri"/>
+          <w:sz w:val="24"/>
+          <w:szCs w:val="24"/>
+          <w:lang w:val="en-US"/>
+        </w:rPr>
+      </w:pPr>
+      <w:r>
+        <w:rPr>
+          <w:rFonts w:ascii="Calibri" w:eastAsiaTheme="majorEastAsia" w:hAnsi="Calibri" w:cs="Calibri"/>
+          <w:sz w:val="24"/>
+          <w:szCs w:val="24"/>
+          <w:lang w:val="en-US"/>
+        </w:rPr>
+        <w:t>- Composer (https://getcomposer.org/)</w:t>
+      </w:r>
+    </w:p>
+    <w:p>
+      <w:pPr>
+        <w:rPr>
+          <w:rFonts w:ascii="Calibri" w:eastAsiaTheme="majorEastAsia" w:hAnsi="Calibri" w:cs="Calibri"/>
+          <w:sz w:val="24"/>
+          <w:szCs w:val="24"/>
+        </w:rPr>
+      </w:pPr>
+      <w:r>
+        <w:rPr>
+          <w:rFonts w:ascii="Calibri" w:eastAsiaTheme="majorEastAsia" w:hAnsi="Calibri" w:cs="Calibri"/>
+          <w:sz w:val="24"/>
+          <w:szCs w:val="24"/>
+        </w:rPr>
+        <w:t>- Node.js</w:t>
+      </w:r>
+    </w:p>
+    <w:p>
+      <w:pPr>
+        <w:rPr>
+          <w:rFonts w:ascii="Calibri" w:eastAsiaTheme="majorEastAsia" w:hAnsi="Calibri" w:cs="Calibri"/>
+          <w:sz w:val="24"/>
+          <w:szCs w:val="24"/>
+        </w:rPr>
+      </w:pPr>
+      <w:r>
+        <w:rPr>
+          <w:rFonts w:ascii="Calibri" w:eastAsiaTheme="majorEastAsia" w:hAnsi="Calibri" w:cs="Calibri"/>
+          <w:sz w:val="24"/>
+          <w:szCs w:val="24"/>
+        </w:rPr>
+        <w:t xml:space="preserve">Nota: es posible que al tratar de instalar </w:t>
+      </w:r>
       <w:proofErr w:type="spellStart"/>
       <w:r>
         <w:rPr>
-          <w:rFonts w:ascii="Arial" w:hAnsi="Arial" w:cs="Arial"/>
+          <w:rFonts w:ascii="Calibri" w:eastAsiaTheme="majorEastAsia" w:hAnsi="Calibri" w:cs="Calibri"/>
+          <w:sz w:val="24"/>
+          <w:szCs w:val="24"/>
         </w:rPr>
         <w:t>Composer</w:t>
       </w:r>
       <w:proofErr w:type="spellEnd"/>
       <w:r>
         <w:rPr>
-          <w:rFonts w:ascii="Arial" w:hAnsi="Arial" w:cs="Arial"/>
+          <w:rFonts w:ascii="Calibri" w:eastAsiaTheme="majorEastAsia" w:hAnsi="Calibri" w:cs="Calibri"/>
+          <w:sz w:val="24"/>
+          <w:szCs w:val="24"/>
+        </w:rPr>
+        <w:t xml:space="preserve"> surja algún error. </w:t>
+      </w:r>
+    </w:p>
+    <w:p>
+      <w:pPr>
+        <w:rPr>
+          <w:rFonts w:ascii="Calibri" w:eastAsiaTheme="majorEastAsia" w:hAnsi="Calibri" w:cs="Calibri"/>
+          <w:sz w:val="24"/>
+          <w:szCs w:val="24"/>
+        </w:rPr>
+      </w:pPr>
+      <w:r>
+        <w:rPr>
+          <w:rFonts w:ascii="Calibri" w:eastAsiaTheme="majorEastAsia" w:hAnsi="Calibri" w:cs="Calibri"/>
+          <w:sz w:val="24"/>
+          <w:szCs w:val="24"/>
+        </w:rPr>
+        <w:t xml:space="preserve">Para instalarlo, es recomendable desactivar el antivirus y así evitar cualquier problema </w:t>
+      </w:r>
+    </w:p>
+    <w:p>
+      <w:pPr>
+        <w:rPr>
+          <w:rFonts w:ascii="Calibri" w:eastAsiaTheme="majorEastAsia" w:hAnsi="Calibri" w:cs="Calibri"/>
+          <w:sz w:val="24"/>
+          <w:szCs w:val="24"/>
+        </w:rPr>
+      </w:pPr>
+      <w:r>
+        <w:rPr>
+          <w:rFonts w:ascii="Calibri" w:eastAsiaTheme="majorEastAsia" w:hAnsi="Calibri" w:cs="Calibri"/>
+          <w:sz w:val="24"/>
+          <w:szCs w:val="24"/>
+        </w:rPr>
+        <w:t>(es completamente seguro).</w:t>
+      </w:r>
+    </w:p>
+    <w:p>
+      <w:pPr>
+        <w:rPr>
+          <w:rFonts w:ascii="Calibri" w:eastAsiaTheme="majorEastAsia" w:hAnsi="Calibri" w:cs="Calibri"/>
+          <w:sz w:val="24"/>
+          <w:szCs w:val="24"/>
+        </w:rPr>
+      </w:pPr>
+    </w:p>
+    <w:p>
+      <w:pPr>
+        <w:rPr>
+          <w:rFonts w:ascii="Calibri" w:eastAsiaTheme="majorEastAsia" w:hAnsi="Calibri" w:cs="Calibri"/>
+          <w:sz w:val="24"/>
+          <w:szCs w:val="24"/>
+        </w:rPr>
+      </w:pPr>
+    </w:p>
+    <w:p>
+      <w:pPr>
+        <w:rPr>
+          <w:rFonts w:ascii="Calibri" w:eastAsiaTheme="majorEastAsia" w:hAnsi="Calibri" w:cs="Calibri"/>
+          <w:sz w:val="24"/>
+          <w:szCs w:val="24"/>
+        </w:rPr>
+      </w:pPr>
+      <w:r>
+        <w:rPr>
+          <w:rFonts w:ascii="Calibri" w:eastAsiaTheme="majorEastAsia" w:hAnsi="Calibri" w:cs="Calibri"/>
+          <w:sz w:val="24"/>
+          <w:szCs w:val="24"/>
+        </w:rPr>
+        <w:t>PROCESO DE INSTALACIÓN</w:t>
+      </w:r>
+    </w:p>
+    <w:p>
+      <w:pPr>
+        <w:rPr>
+          <w:rFonts w:ascii="Calibri" w:eastAsiaTheme="majorEastAsia" w:hAnsi="Calibri" w:cs="Calibri"/>
+          <w:sz w:val="24"/>
+          <w:szCs w:val="24"/>
+        </w:rPr>
+      </w:pPr>
+      <w:r>
+        <w:rPr>
+          <w:rFonts w:ascii="Calibri" w:eastAsiaTheme="majorEastAsia" w:hAnsi="Calibri" w:cs="Calibri"/>
+          <w:sz w:val="24"/>
+          <w:szCs w:val="24"/>
+        </w:rPr>
+        <w:t>1. Clonar repositorio</w:t>
+      </w:r>
+    </w:p>
+    <w:p>
+      <w:pPr>
+        <w:rPr>
+          <w:rFonts w:ascii="Calibri" w:eastAsiaTheme="majorEastAsia" w:hAnsi="Calibri" w:cs="Calibri"/>
+          <w:sz w:val="24"/>
+          <w:szCs w:val="24"/>
+        </w:rPr>
+      </w:pPr>
+      <w:proofErr w:type="spellStart"/>
+      <w:r>
+        <w:rPr>
+          <w:rFonts w:ascii="Calibri" w:eastAsiaTheme="majorEastAsia" w:hAnsi="Calibri" w:cs="Calibri"/>
+          <w:sz w:val="24"/>
+          <w:szCs w:val="24"/>
+        </w:rPr>
+        <w:t>git</w:t>
+      </w:r>
+      <w:proofErr w:type="spellEnd"/>
+      <w:r>
+        <w:rPr>
+          <w:rFonts w:ascii="Calibri" w:eastAsiaTheme="majorEastAsia" w:hAnsi="Calibri" w:cs="Calibri"/>
+          <w:sz w:val="24"/>
+          <w:szCs w:val="24"/>
+        </w:rPr>
+        <w:t xml:space="preserve"> clone https://github.com/sergioderon1803/TFG_RRSS_Cocina.git</w:t>
+      </w:r>
+    </w:p>
+    <w:p>
+      <w:pPr>
+        <w:rPr>
+          <w:rFonts w:ascii="Calibri" w:eastAsiaTheme="majorEastAsia" w:hAnsi="Calibri" w:cs="Calibri"/>
+          <w:sz w:val="24"/>
+          <w:szCs w:val="24"/>
+        </w:rPr>
+      </w:pPr>
+    </w:p>
+    <w:p>
+      <w:pPr>
+        <w:rPr>
+          <w:rFonts w:ascii="Calibri" w:eastAsiaTheme="majorEastAsia" w:hAnsi="Calibri" w:cs="Calibri"/>
+          <w:sz w:val="24"/>
+          <w:szCs w:val="24"/>
+        </w:rPr>
+      </w:pPr>
+      <w:r>
+        <w:rPr>
+          <w:rFonts w:ascii="Calibri" w:eastAsiaTheme="majorEastAsia" w:hAnsi="Calibri" w:cs="Calibri"/>
+          <w:sz w:val="24"/>
+          <w:szCs w:val="24"/>
+        </w:rPr>
+        <w:t>2. Comprobar que el repositorio está correctamente vinculado</w:t>
+      </w:r>
+    </w:p>
+    <w:p>
+      <w:pPr>
+        <w:rPr>
+          <w:rFonts w:ascii="Calibri" w:eastAsiaTheme="majorEastAsia" w:hAnsi="Calibri" w:cs="Calibri"/>
+          <w:sz w:val="24"/>
+          <w:szCs w:val="24"/>
+        </w:rPr>
+      </w:pPr>
+      <w:proofErr w:type="spellStart"/>
+      <w:r>
+        <w:rPr>
+          <w:rFonts w:ascii="Calibri" w:eastAsiaTheme="majorEastAsia" w:hAnsi="Calibri" w:cs="Calibri"/>
+          <w:sz w:val="24"/>
+          <w:szCs w:val="24"/>
+        </w:rPr>
+        <w:t>git</w:t>
+      </w:r>
+      <w:proofErr w:type="spellEnd"/>
+      <w:r>
+        <w:rPr>
+          <w:rFonts w:ascii="Calibri" w:eastAsiaTheme="majorEastAsia" w:hAnsi="Calibri" w:cs="Calibri"/>
+          <w:sz w:val="24"/>
+          <w:szCs w:val="24"/>
+        </w:rPr>
+        <w:t xml:space="preserve"> remote -v</w:t>
+      </w:r>
+    </w:p>
+    <w:p>
+      <w:pPr>
+        <w:rPr>
+          <w:rFonts w:ascii="Calibri" w:eastAsiaTheme="majorEastAsia" w:hAnsi="Calibri" w:cs="Calibri"/>
+          <w:sz w:val="24"/>
+          <w:szCs w:val="24"/>
+        </w:rPr>
+      </w:pPr>
+      <w:r>
+        <w:rPr>
+          <w:rFonts w:ascii="Calibri" w:eastAsiaTheme="majorEastAsia" w:hAnsi="Calibri" w:cs="Calibri"/>
+          <w:sz w:val="24"/>
+          <w:szCs w:val="24"/>
+        </w:rPr>
+        <w:t>Debería aparecer algo como esto:</w:t>
+      </w:r>
+    </w:p>
+    <w:p>
+      <w:pPr>
+        <w:rPr>
+          <w:rFonts w:ascii="Calibri" w:eastAsiaTheme="majorEastAsia" w:hAnsi="Calibri" w:cs="Calibri"/>
+          <w:sz w:val="24"/>
+          <w:szCs w:val="24"/>
+          <w:lang w:val="en-US"/>
+        </w:rPr>
+      </w:pPr>
+      <w:r>
+        <w:rPr>
+          <w:rFonts w:ascii="Calibri" w:eastAsiaTheme="majorEastAsia" w:hAnsi="Calibri" w:cs="Calibri"/>
+          <w:sz w:val="24"/>
+          <w:szCs w:val="24"/>
+          <w:lang w:val="en-US"/>
+        </w:rPr>
+        <w:t>origin  https://github.com/usuario/repositorio.git (fetch)</w:t>
+      </w:r>
+    </w:p>
+    <w:p>
+      <w:pPr>
+        <w:rPr>
+          <w:rFonts w:ascii="Calibri" w:eastAsiaTheme="majorEastAsia" w:hAnsi="Calibri" w:cs="Calibri"/>
+          <w:sz w:val="24"/>
+          <w:szCs w:val="24"/>
+          <w:lang w:val="en-US"/>
+        </w:rPr>
+      </w:pPr>
+      <w:r>
+        <w:rPr>
+          <w:rFonts w:ascii="Calibri" w:eastAsiaTheme="majorEastAsia" w:hAnsi="Calibri" w:cs="Calibri"/>
+          <w:sz w:val="24"/>
+          <w:szCs w:val="24"/>
+          <w:lang w:val="en-US"/>
+        </w:rPr>
+        <w:t>origin  https://github.com/usuario/repositorio.git (push)</w:t>
+      </w:r>
+    </w:p>
+    <w:p>
+      <w:pPr>
+        <w:rPr>
+          <w:rFonts w:ascii="Calibri" w:eastAsiaTheme="majorEastAsia" w:hAnsi="Calibri" w:cs="Calibri"/>
+          <w:sz w:val="24"/>
+          <w:szCs w:val="24"/>
+          <w:lang w:val="en-US"/>
+        </w:rPr>
+      </w:pPr>
+    </w:p>
+    <w:p>
+      <w:pPr>
+        <w:rPr>
+          <w:rFonts w:ascii="Calibri" w:eastAsiaTheme="majorEastAsia" w:hAnsi="Calibri" w:cs="Calibri"/>
+          <w:sz w:val="24"/>
+          <w:szCs w:val="24"/>
+        </w:rPr>
+      </w:pPr>
+      <w:r>
+        <w:rPr>
+          <w:rFonts w:ascii="Calibri" w:eastAsiaTheme="majorEastAsia" w:hAnsi="Calibri" w:cs="Calibri"/>
+          <w:sz w:val="24"/>
+          <w:szCs w:val="24"/>
+        </w:rPr>
+        <w:t>3. Configurar el fichero .</w:t>
+      </w:r>
+      <w:proofErr w:type="spellStart"/>
+      <w:r>
+        <w:rPr>
+          <w:rFonts w:ascii="Calibri" w:eastAsiaTheme="majorEastAsia" w:hAnsi="Calibri" w:cs="Calibri"/>
+          <w:sz w:val="24"/>
+          <w:szCs w:val="24"/>
+        </w:rPr>
+        <w:t>env</w:t>
+      </w:r>
+      <w:proofErr w:type="spellEnd"/>
+      <w:r>
+        <w:rPr>
+          <w:rFonts w:ascii="Calibri" w:eastAsiaTheme="majorEastAsia" w:hAnsi="Calibri" w:cs="Calibri"/>
+          <w:sz w:val="24"/>
+          <w:szCs w:val="24"/>
+        </w:rPr>
+        <w:t xml:space="preserve"> para conectar a la BBDD</w:t>
+      </w:r>
+    </w:p>
+    <w:p>
+      <w:pPr>
+        <w:rPr>
+          <w:rFonts w:ascii="Calibri" w:eastAsiaTheme="majorEastAsia" w:hAnsi="Calibri" w:cs="Calibri"/>
+          <w:sz w:val="24"/>
+          <w:szCs w:val="24"/>
+          <w:lang w:val="en-US"/>
+        </w:rPr>
+      </w:pPr>
+      <w:r>
+        <w:rPr>
+          <w:rFonts w:ascii="Calibri" w:eastAsiaTheme="majorEastAsia" w:hAnsi="Calibri" w:cs="Calibri"/>
+          <w:sz w:val="24"/>
+          <w:szCs w:val="24"/>
+          <w:lang w:val="en-US"/>
+        </w:rPr>
+        <w:t>DB_CONNECTION=</w:t>
+      </w:r>
+      <w:proofErr w:type="spellStart"/>
+      <w:r>
+        <w:rPr>
+          <w:rFonts w:ascii="Calibri" w:eastAsiaTheme="majorEastAsia" w:hAnsi="Calibri" w:cs="Calibri"/>
+          <w:sz w:val="24"/>
+          <w:szCs w:val="24"/>
+          <w:lang w:val="en-US"/>
+        </w:rPr>
+        <w:t>mysql</w:t>
+      </w:r>
+      <w:proofErr w:type="spellEnd"/>
+    </w:p>
+    <w:p>
+      <w:pPr>
+        <w:rPr>
+          <w:rFonts w:ascii="Calibri" w:eastAsiaTheme="majorEastAsia" w:hAnsi="Calibri" w:cs="Calibri"/>
+          <w:sz w:val="24"/>
+          <w:szCs w:val="24"/>
+          <w:lang w:val="en-US"/>
+        </w:rPr>
+      </w:pPr>
+      <w:r>
+        <w:rPr>
+          <w:rFonts w:ascii="Calibri" w:eastAsiaTheme="majorEastAsia" w:hAnsi="Calibri" w:cs="Calibri"/>
+          <w:sz w:val="24"/>
+          <w:szCs w:val="24"/>
+          <w:lang w:val="en-US"/>
+        </w:rPr>
+        <w:t>DB_HOST=127.0.0.1</w:t>
+      </w:r>
+    </w:p>
+    <w:p>
+      <w:pPr>
+        <w:rPr>
+          <w:rFonts w:ascii="Calibri" w:eastAsiaTheme="majorEastAsia" w:hAnsi="Calibri" w:cs="Calibri"/>
+          <w:sz w:val="24"/>
+          <w:szCs w:val="24"/>
+          <w:lang w:val="en-US"/>
+        </w:rPr>
+      </w:pPr>
+      <w:r>
+        <w:rPr>
+          <w:rFonts w:ascii="Calibri" w:eastAsiaTheme="majorEastAsia" w:hAnsi="Calibri" w:cs="Calibri"/>
+          <w:sz w:val="24"/>
+          <w:szCs w:val="24"/>
+          <w:lang w:val="en-US"/>
+        </w:rPr>
+        <w:t>DB_PORT=3306</w:t>
+      </w:r>
+    </w:p>
+    <w:p>
+      <w:pPr>
+        <w:rPr>
+          <w:rFonts w:ascii="Calibri" w:eastAsiaTheme="majorEastAsia" w:hAnsi="Calibri" w:cs="Calibri"/>
+          <w:sz w:val="24"/>
+          <w:szCs w:val="24"/>
+          <w:lang w:val="en-US"/>
+        </w:rPr>
+      </w:pPr>
+      <w:r>
+        <w:rPr>
+          <w:rFonts w:ascii="Calibri" w:eastAsiaTheme="majorEastAsia" w:hAnsi="Calibri" w:cs="Calibri"/>
+          <w:sz w:val="24"/>
+          <w:szCs w:val="24"/>
+          <w:lang w:val="en-US"/>
+        </w:rPr>
+        <w:t>DB_DATABASE=</w:t>
+      </w:r>
+      <w:proofErr w:type="spellStart"/>
+      <w:r>
+        <w:rPr>
+          <w:rFonts w:ascii="Calibri" w:eastAsiaTheme="majorEastAsia" w:hAnsi="Calibri" w:cs="Calibri"/>
+          <w:sz w:val="24"/>
+          <w:szCs w:val="24"/>
+          <w:lang w:val="en-US"/>
+        </w:rPr>
+        <w:t>nombre_BBDD</w:t>
+      </w:r>
+      <w:proofErr w:type="spellEnd"/>
+    </w:p>
+    <w:p>
+      <w:pPr>
+        <w:rPr>
+          <w:rFonts w:ascii="Calibri" w:eastAsiaTheme="majorEastAsia" w:hAnsi="Calibri" w:cs="Calibri"/>
+          <w:sz w:val="24"/>
+          <w:szCs w:val="24"/>
+          <w:lang w:val="en-US"/>
+        </w:rPr>
+      </w:pPr>
+      <w:r>
+        <w:rPr>
+          <w:rFonts w:ascii="Calibri" w:eastAsiaTheme="majorEastAsia" w:hAnsi="Calibri" w:cs="Calibri"/>
+          <w:sz w:val="24"/>
+          <w:szCs w:val="24"/>
+          <w:lang w:val="en-US"/>
+        </w:rPr>
+        <w:lastRenderedPageBreak/>
+        <w:t>DB_USERNAME=root</w:t>
+      </w:r>
+    </w:p>
+    <w:p>
+      <w:pPr>
+        <w:rPr>
+          <w:rFonts w:ascii="Calibri" w:eastAsiaTheme="majorEastAsia" w:hAnsi="Calibri" w:cs="Calibri"/>
+          <w:sz w:val="24"/>
+          <w:szCs w:val="24"/>
+        </w:rPr>
+      </w:pPr>
+      <w:r>
+        <w:rPr>
+          <w:rFonts w:ascii="Calibri" w:eastAsiaTheme="majorEastAsia" w:hAnsi="Calibri" w:cs="Calibri"/>
+          <w:sz w:val="24"/>
+          <w:szCs w:val="24"/>
+        </w:rPr>
+        <w:t>DB_PASSWORD=</w:t>
+      </w:r>
+      <w:proofErr w:type="spellStart"/>
+      <w:r>
+        <w:rPr>
+          <w:rFonts w:ascii="Calibri" w:eastAsiaTheme="majorEastAsia" w:hAnsi="Calibri" w:cs="Calibri"/>
+          <w:sz w:val="24"/>
+          <w:szCs w:val="24"/>
+        </w:rPr>
+        <w:t>password</w:t>
+      </w:r>
+      <w:proofErr w:type="spellEnd"/>
+    </w:p>
+    <w:p>
+      <w:pPr>
+        <w:rPr>
+          <w:rFonts w:ascii="Calibri" w:eastAsiaTheme="majorEastAsia" w:hAnsi="Calibri" w:cs="Calibri"/>
+          <w:sz w:val="24"/>
+          <w:szCs w:val="24"/>
+        </w:rPr>
+      </w:pPr>
+    </w:p>
+    <w:p>
+      <w:pPr>
+        <w:rPr>
+          <w:rFonts w:ascii="Calibri" w:eastAsiaTheme="majorEastAsia" w:hAnsi="Calibri" w:cs="Calibri"/>
+          <w:sz w:val="24"/>
+          <w:szCs w:val="24"/>
+        </w:rPr>
+      </w:pPr>
+      <w:r>
+        <w:rPr>
+          <w:rFonts w:ascii="Calibri" w:eastAsiaTheme="majorEastAsia" w:hAnsi="Calibri" w:cs="Calibri"/>
+          <w:sz w:val="24"/>
+          <w:szCs w:val="24"/>
+        </w:rPr>
+        <w:t>4. Dentro de la carpeta del proyecto (/</w:t>
+      </w:r>
+      <w:proofErr w:type="spellStart"/>
+      <w:r>
+        <w:rPr>
+          <w:rFonts w:ascii="Calibri" w:eastAsiaTheme="majorEastAsia" w:hAnsi="Calibri" w:cs="Calibri"/>
+          <w:sz w:val="24"/>
+          <w:szCs w:val="24"/>
+        </w:rPr>
+        <w:t>proyecto_recetas</w:t>
+      </w:r>
+      <w:proofErr w:type="spellEnd"/>
+      <w:r>
+        <w:rPr>
+          <w:rFonts w:ascii="Calibri" w:eastAsiaTheme="majorEastAsia" w:hAnsi="Calibri" w:cs="Calibri"/>
+          <w:sz w:val="24"/>
+          <w:szCs w:val="24"/>
+        </w:rPr>
+        <w:t xml:space="preserve">), instalar </w:t>
+      </w:r>
+      <w:proofErr w:type="spellStart"/>
+      <w:r>
+        <w:rPr>
+          <w:rFonts w:ascii="Calibri" w:eastAsiaTheme="majorEastAsia" w:hAnsi="Calibri" w:cs="Calibri"/>
+          <w:sz w:val="24"/>
+          <w:szCs w:val="24"/>
+        </w:rPr>
+        <w:t>depencencias</w:t>
+      </w:r>
+      <w:proofErr w:type="spellEnd"/>
+      <w:r>
+        <w:rPr>
+          <w:rFonts w:ascii="Calibri" w:eastAsiaTheme="majorEastAsia" w:hAnsi="Calibri" w:cs="Calibri"/>
+          <w:sz w:val="24"/>
+          <w:szCs w:val="24"/>
+        </w:rPr>
+        <w:t xml:space="preserve"> con </w:t>
+      </w:r>
+      <w:proofErr w:type="spellStart"/>
+      <w:r>
+        <w:rPr>
+          <w:rFonts w:ascii="Calibri" w:eastAsiaTheme="majorEastAsia" w:hAnsi="Calibri" w:cs="Calibri"/>
+          <w:sz w:val="24"/>
+          <w:szCs w:val="24"/>
+        </w:rPr>
+        <w:t>composer</w:t>
+      </w:r>
+      <w:proofErr w:type="spellEnd"/>
+      <w:r>
+        <w:rPr>
+          <w:rFonts w:ascii="Calibri" w:eastAsiaTheme="majorEastAsia" w:hAnsi="Calibri" w:cs="Calibri"/>
+          <w:sz w:val="24"/>
+          <w:szCs w:val="24"/>
+        </w:rPr>
+        <w:t xml:space="preserve"> (opcional)</w:t>
+      </w:r>
+    </w:p>
+    <w:p>
+      <w:pPr>
+        <w:rPr>
+          <w:rFonts w:ascii="Calibri" w:eastAsiaTheme="majorEastAsia" w:hAnsi="Calibri" w:cs="Calibri"/>
+          <w:sz w:val="24"/>
+          <w:szCs w:val="24"/>
+        </w:rPr>
+      </w:pPr>
+      <w:proofErr w:type="spellStart"/>
+      <w:r>
+        <w:rPr>
+          <w:rFonts w:ascii="Calibri" w:eastAsiaTheme="majorEastAsia" w:hAnsi="Calibri" w:cs="Calibri"/>
+          <w:sz w:val="24"/>
+          <w:szCs w:val="24"/>
+        </w:rPr>
+        <w:t>composer</w:t>
+      </w:r>
+      <w:proofErr w:type="spellEnd"/>
+      <w:r>
+        <w:rPr>
+          <w:rFonts w:ascii="Calibri" w:eastAsiaTheme="majorEastAsia" w:hAnsi="Calibri" w:cs="Calibri"/>
+          <w:sz w:val="24"/>
+          <w:szCs w:val="24"/>
+        </w:rPr>
+        <w:t xml:space="preserve"> </w:t>
+      </w:r>
+      <w:proofErr w:type="spellStart"/>
+      <w:r>
+        <w:rPr>
+          <w:rFonts w:ascii="Calibri" w:eastAsiaTheme="majorEastAsia" w:hAnsi="Calibri" w:cs="Calibri"/>
+          <w:sz w:val="24"/>
+          <w:szCs w:val="24"/>
+        </w:rPr>
+        <w:t>install</w:t>
+      </w:r>
+      <w:proofErr w:type="spellEnd"/>
+    </w:p>
+    <w:p>
+      <w:pPr>
+        <w:rPr>
+          <w:rFonts w:ascii="Calibri" w:eastAsiaTheme="majorEastAsia" w:hAnsi="Calibri" w:cs="Calibri"/>
+          <w:sz w:val="24"/>
+          <w:szCs w:val="24"/>
+        </w:rPr>
+      </w:pPr>
+    </w:p>
+    <w:p>
+      <w:pPr>
+        <w:rPr>
+          <w:rFonts w:ascii="Calibri" w:eastAsiaTheme="majorEastAsia" w:hAnsi="Calibri" w:cs="Calibri"/>
+          <w:sz w:val="24"/>
+          <w:szCs w:val="24"/>
+        </w:rPr>
+      </w:pPr>
+      <w:r>
+        <w:rPr>
+          <w:rFonts w:ascii="Calibri" w:eastAsiaTheme="majorEastAsia" w:hAnsi="Calibri" w:cs="Calibri"/>
+          <w:sz w:val="24"/>
+          <w:szCs w:val="24"/>
+        </w:rPr>
+        <w:t>5. Migrar tablas de la BBDD</w:t>
+      </w:r>
+    </w:p>
+    <w:p>
+      <w:pPr>
+        <w:rPr>
+          <w:rFonts w:ascii="Calibri" w:eastAsiaTheme="majorEastAsia" w:hAnsi="Calibri" w:cs="Calibri"/>
+          <w:sz w:val="24"/>
+          <w:szCs w:val="24"/>
+        </w:rPr>
+      </w:pPr>
+      <w:proofErr w:type="spellStart"/>
+      <w:r>
+        <w:rPr>
+          <w:rFonts w:ascii="Calibri" w:eastAsiaTheme="majorEastAsia" w:hAnsi="Calibri" w:cs="Calibri"/>
+          <w:sz w:val="24"/>
+          <w:szCs w:val="24"/>
+        </w:rPr>
+        <w:t>php</w:t>
+      </w:r>
+      <w:proofErr w:type="spellEnd"/>
+      <w:r>
+        <w:rPr>
+          <w:rFonts w:ascii="Calibri" w:eastAsiaTheme="majorEastAsia" w:hAnsi="Calibri" w:cs="Calibri"/>
+          <w:sz w:val="24"/>
+          <w:szCs w:val="24"/>
+        </w:rPr>
+        <w:t xml:space="preserve"> </w:t>
+      </w:r>
+      <w:proofErr w:type="spellStart"/>
+      <w:r>
+        <w:rPr>
+          <w:rFonts w:ascii="Calibri" w:eastAsiaTheme="majorEastAsia" w:hAnsi="Calibri" w:cs="Calibri"/>
+          <w:sz w:val="24"/>
+          <w:szCs w:val="24"/>
+        </w:rPr>
+        <w:t>artisan</w:t>
+      </w:r>
+      <w:proofErr w:type="spellEnd"/>
+      <w:r>
+        <w:rPr>
+          <w:rFonts w:ascii="Calibri" w:eastAsiaTheme="majorEastAsia" w:hAnsi="Calibri" w:cs="Calibri"/>
+          <w:sz w:val="24"/>
+          <w:szCs w:val="24"/>
+        </w:rPr>
+        <w:t xml:space="preserve"> </w:t>
+      </w:r>
+      <w:proofErr w:type="spellStart"/>
+      <w:r>
+        <w:rPr>
+          <w:rFonts w:ascii="Calibri" w:eastAsiaTheme="majorEastAsia" w:hAnsi="Calibri" w:cs="Calibri"/>
+          <w:sz w:val="24"/>
+          <w:szCs w:val="24"/>
+        </w:rPr>
+        <w:t>migrate</w:t>
+      </w:r>
+      <w:proofErr w:type="spellEnd"/>
+    </w:p>
+    <w:p>
+      <w:pPr>
+        <w:rPr>
+          <w:rFonts w:ascii="Calibri" w:eastAsiaTheme="majorEastAsia" w:hAnsi="Calibri" w:cs="Calibri"/>
+          <w:sz w:val="24"/>
+          <w:szCs w:val="24"/>
+        </w:rPr>
+      </w:pPr>
+    </w:p>
+    <w:p>
+      <w:pPr>
+        <w:rPr>
+          <w:rFonts w:ascii="Calibri" w:eastAsiaTheme="majorEastAsia" w:hAnsi="Calibri" w:cs="Calibri"/>
+          <w:sz w:val="24"/>
+          <w:szCs w:val="24"/>
+        </w:rPr>
+      </w:pPr>
+      <w:r>
+        <w:rPr>
+          <w:rFonts w:ascii="Calibri" w:eastAsiaTheme="majorEastAsia" w:hAnsi="Calibri" w:cs="Calibri"/>
+          <w:sz w:val="24"/>
+          <w:szCs w:val="24"/>
+        </w:rPr>
+        <w:t>6. Arrancar aplicación</w:t>
+      </w:r>
+    </w:p>
+    <w:p>
+      <w:pPr>
+        <w:rPr>
+          <w:rFonts w:ascii="Calibri" w:eastAsiaTheme="majorEastAsia" w:hAnsi="Calibri" w:cs="Calibri"/>
+          <w:sz w:val="24"/>
+          <w:szCs w:val="24"/>
+        </w:rPr>
+      </w:pPr>
+      <w:proofErr w:type="spellStart"/>
+      <w:r>
+        <w:rPr>
+          <w:rFonts w:ascii="Calibri" w:eastAsiaTheme="majorEastAsia" w:hAnsi="Calibri" w:cs="Calibri"/>
+          <w:sz w:val="24"/>
+          <w:szCs w:val="24"/>
+        </w:rPr>
+        <w:t>php</w:t>
+      </w:r>
+      <w:proofErr w:type="spellEnd"/>
+      <w:r>
+        <w:rPr>
+          <w:rFonts w:ascii="Calibri" w:eastAsiaTheme="majorEastAsia" w:hAnsi="Calibri" w:cs="Calibri"/>
+          <w:sz w:val="24"/>
+          <w:szCs w:val="24"/>
+        </w:rPr>
+        <w:t xml:space="preserve"> </w:t>
+      </w:r>
+      <w:proofErr w:type="spellStart"/>
+      <w:r>
+        <w:rPr>
+          <w:rFonts w:ascii="Calibri" w:eastAsiaTheme="majorEastAsia" w:hAnsi="Calibri" w:cs="Calibri"/>
+          <w:sz w:val="24"/>
+          <w:szCs w:val="24"/>
+        </w:rPr>
+        <w:t>artisan</w:t>
+      </w:r>
+      <w:proofErr w:type="spellEnd"/>
+      <w:r>
+        <w:rPr>
+          <w:rFonts w:ascii="Calibri" w:eastAsiaTheme="majorEastAsia" w:hAnsi="Calibri" w:cs="Calibri"/>
+          <w:sz w:val="24"/>
+          <w:szCs w:val="24"/>
+        </w:rPr>
+        <w:t xml:space="preserve"> serve</w:t>
+      </w:r>
+    </w:p>
+    <w:p>
+      <w:pPr>
+        <w:rPr>
+          <w:rFonts w:ascii="Calibri" w:eastAsiaTheme="majorEastAsia" w:hAnsi="Calibri" w:cs="Calibri"/>
+          <w:sz w:val="24"/>
+          <w:szCs w:val="24"/>
+        </w:rPr>
+      </w:pPr>
+    </w:p>
+    <w:p>
+      <w:pPr>
+        <w:rPr>
+          <w:rFonts w:ascii="Calibri" w:eastAsiaTheme="majorEastAsia" w:hAnsi="Calibri" w:cs="Calibri"/>
+          <w:sz w:val="24"/>
+          <w:szCs w:val="24"/>
+        </w:rPr>
+      </w:pPr>
+      <w:r>
+        <w:rPr>
+          <w:rFonts w:ascii="Calibri" w:eastAsiaTheme="majorEastAsia" w:hAnsi="Calibri" w:cs="Calibri"/>
+          <w:sz w:val="24"/>
+          <w:szCs w:val="24"/>
+        </w:rPr>
+        <w:t xml:space="preserve">7. Compilar los </w:t>
+      </w:r>
+      <w:proofErr w:type="spellStart"/>
+      <w:r>
+        <w:rPr>
+          <w:rFonts w:ascii="Calibri" w:eastAsiaTheme="majorEastAsia" w:hAnsi="Calibri" w:cs="Calibri"/>
+          <w:sz w:val="24"/>
+          <w:szCs w:val="24"/>
+        </w:rPr>
+        <w:t>assests</w:t>
+      </w:r>
+      <w:proofErr w:type="spellEnd"/>
+      <w:r>
+        <w:rPr>
+          <w:rFonts w:ascii="Calibri" w:eastAsiaTheme="majorEastAsia" w:hAnsi="Calibri" w:cs="Calibri"/>
+          <w:sz w:val="24"/>
+          <w:szCs w:val="24"/>
         </w:rPr>
         <w:t xml:space="preserve"> (</w:t>
+      </w:r>
+      <w:proofErr w:type="spellStart"/>
+      <w:r>
+        <w:rPr>
+          <w:rFonts w:ascii="Calibri" w:eastAsiaTheme="majorEastAsia" w:hAnsi="Calibri" w:cs="Calibri"/>
+          <w:sz w:val="24"/>
+          <w:szCs w:val="24"/>
+        </w:rPr>
+        <w:t>js</w:t>
+      </w:r>
+      <w:proofErr w:type="spellEnd"/>
+      <w:r>
+        <w:rPr>
+          <w:rFonts w:ascii="Calibri" w:eastAsiaTheme="majorEastAsia" w:hAnsi="Calibri" w:cs="Calibri"/>
+          <w:sz w:val="24"/>
+          <w:szCs w:val="24"/>
+        </w:rPr>
+        <w:t xml:space="preserve">, </w:t>
+      </w:r>
+      <w:proofErr w:type="spellStart"/>
+      <w:r>
+        <w:rPr>
+          <w:rFonts w:ascii="Calibri" w:eastAsiaTheme="majorEastAsia" w:hAnsi="Calibri" w:cs="Calibri"/>
+          <w:sz w:val="24"/>
+          <w:szCs w:val="24"/>
+        </w:rPr>
+        <w:t>css</w:t>
+      </w:r>
+      <w:proofErr w:type="spellEnd"/>
+      <w:r>
+        <w:rPr>
+          <w:rFonts w:ascii="Calibri" w:eastAsiaTheme="majorEastAsia" w:hAnsi="Calibri" w:cs="Calibri"/>
+          <w:sz w:val="24"/>
+          <w:szCs w:val="24"/>
+        </w:rPr>
+        <w:t>, etc.)</w:t>
+      </w:r>
+    </w:p>
+    <w:p>
+      <w:pPr>
+        <w:rPr>
+          <w:rFonts w:ascii="Calibri" w:eastAsiaTheme="majorEastAsia" w:hAnsi="Calibri" w:cs="Calibri"/>
+          <w:sz w:val="24"/>
+          <w:szCs w:val="24"/>
+        </w:rPr>
+      </w:pPr>
+      <w:proofErr w:type="spellStart"/>
+      <w:r>
+        <w:rPr>
+          <w:rFonts w:ascii="Calibri" w:eastAsiaTheme="majorEastAsia" w:hAnsi="Calibri" w:cs="Calibri"/>
+          <w:sz w:val="24"/>
+          <w:szCs w:val="24"/>
+        </w:rPr>
+        <w:t>npm</w:t>
+      </w:r>
+      <w:proofErr w:type="spellEnd"/>
+      <w:r>
+        <w:rPr>
+          <w:rFonts w:ascii="Calibri" w:eastAsiaTheme="majorEastAsia" w:hAnsi="Calibri" w:cs="Calibri"/>
+          <w:sz w:val="24"/>
+          <w:szCs w:val="24"/>
+        </w:rPr>
+        <w:t xml:space="preserve"> run </w:t>
+      </w:r>
+      <w:proofErr w:type="spellStart"/>
+      <w:r>
+        <w:rPr>
+          <w:rFonts w:ascii="Calibri" w:eastAsiaTheme="majorEastAsia" w:hAnsi="Calibri" w:cs="Calibri"/>
+          <w:sz w:val="24"/>
+          <w:szCs w:val="24"/>
+        </w:rPr>
+        <w:t>build</w:t>
+      </w:r>
+      <w:proofErr w:type="spellEnd"/>
+    </w:p>
+    <w:p>
+      <w:pPr>
+        <w:rPr>
+          <w:rFonts w:ascii="Calibri" w:eastAsiaTheme="majorEastAsia" w:hAnsi="Calibri" w:cs="Calibri"/>
+          <w:sz w:val="24"/>
+          <w:szCs w:val="24"/>
+        </w:rPr>
+      </w:pPr>
+    </w:p>
+    <w:p>
+      <w:pPr>
+        <w:rPr>
+          <w:rFonts w:ascii="Calibri" w:hAnsi="Calibri" w:cs="Calibri"/>
+          <w:sz w:val="24"/>
+          <w:szCs w:val="24"/>
+        </w:rPr>
+      </w:pPr>
+      <w:r>
+        <w:rPr>
+          <w:rFonts w:ascii="Calibri" w:eastAsiaTheme="majorEastAsia" w:hAnsi="Calibri" w:cs="Calibri"/>
+          <w:sz w:val="24"/>
+          <w:szCs w:val="24"/>
+        </w:rPr>
+        <w:t>8. A</w:t>
+      </w:r>
+      <w:r>
+        <w:rPr>
+          <w:rFonts w:ascii="Calibri" w:hAnsi="Calibri" w:cs="Calibri"/>
+          <w:sz w:val="24"/>
+          <w:szCs w:val="24"/>
+        </w:rPr>
+        <w:t xml:space="preserve">cceder a la aplicación a través de </w:t>
       </w:r>
       <w:hyperlink r:id="rId10" w:history="1">
         <w:r>
           <w:rPr>
             <w:rStyle w:val="Hipervnculo"/>
-            <w:rFonts w:ascii="Arial" w:hAnsi="Arial" w:cs="Arial"/>
-          </w:rPr>
-          <w:t>https://getcomposer.org/</w:t>
-        </w:r>
-      </w:hyperlink>
-      <w:r>
-        <w:rPr>
-          <w:rFonts w:ascii="Arial" w:hAnsi="Arial" w:cs="Arial"/>
-        </w:rPr>
-        <w:t>)</w:t>
-      </w:r>
-    </w:p>
-    <w:p>
-      <w:pPr>
-        <w:jc w:val="both"/>
-        <w:rPr>
-          <w:rFonts w:ascii="Arial" w:hAnsi="Arial" w:cs="Arial"/>
-          <w:i/>
-          <w:iCs/>
-          <w:sz w:val="20"/>
-          <w:szCs w:val="20"/>
-        </w:rPr>
-      </w:pPr>
-      <w:r>
-        <w:rPr>
-          <w:rFonts w:ascii="Arial" w:hAnsi="Arial" w:cs="Arial"/>
-          <w:i/>
-          <w:iCs/>
-          <w:sz w:val="20"/>
-          <w:szCs w:val="20"/>
-        </w:rPr>
-        <w:t xml:space="preserve">Nota: es posible que al tratar de instalar </w:t>
-      </w:r>
-      <w:proofErr w:type="spellStart"/>
-      <w:r>
-        <w:rPr>
-          <w:rFonts w:ascii="Arial" w:hAnsi="Arial" w:cs="Arial"/>
-          <w:i/>
-          <w:iCs/>
-          <w:sz w:val="20"/>
-          <w:szCs w:val="20"/>
-        </w:rPr>
-        <w:t>Composer</w:t>
-      </w:r>
-      <w:proofErr w:type="spellEnd"/>
-      <w:r>
-        <w:rPr>
-          <w:rFonts w:ascii="Arial" w:hAnsi="Arial" w:cs="Arial"/>
-          <w:i/>
-          <w:iCs/>
-          <w:sz w:val="20"/>
-          <w:szCs w:val="20"/>
-        </w:rPr>
-        <w:t xml:space="preserve"> surja algún error. Para instalarlo, es</w:t>
-      </w:r>
-      <w:r>
-        <w:rPr>
-          <w:rFonts w:ascii="Arial" w:hAnsi="Arial" w:cs="Arial"/>
-          <w:i/>
-          <w:iCs/>
-          <w:sz w:val="20"/>
-          <w:szCs w:val="20"/>
-        </w:rPr>
-        <w:t xml:space="preserve"> </w:t>
-      </w:r>
-      <w:r>
-        <w:rPr>
-          <w:rFonts w:ascii="Arial" w:hAnsi="Arial" w:cs="Arial"/>
-          <w:i/>
-          <w:iCs/>
-          <w:sz w:val="20"/>
-          <w:szCs w:val="20"/>
-        </w:rPr>
-        <w:t>recomendable desactivar el antivirus y así evitar cualquier problema (es completamente seguro).</w:t>
-      </w:r>
-    </w:p>
-    <w:p>
-      <w:pPr>
-        <w:jc w:val="both"/>
-        <w:rPr>
-          <w:rFonts w:ascii="Arial" w:hAnsi="Arial" w:cs="Arial"/>
-        </w:rPr>
-      </w:pPr>
-    </w:p>
-    <w:p>
-      <w:pPr>
-        <w:pStyle w:val="Ttulo2"/>
-      </w:pPr>
-      <w:bookmarkStart w:id="2" w:name="_Toc197775004"/>
-      <w:r>
-        <w:t>Creación del proyecto</w:t>
-      </w:r>
-      <w:bookmarkEnd w:id="2"/>
-    </w:p>
-    <w:p>
-      <w:pPr>
-        <w:jc w:val="both"/>
-        <w:rPr>
-          <w:rFonts w:ascii="Arial" w:hAnsi="Arial" w:cs="Arial"/>
-        </w:rPr>
-      </w:pPr>
-      <w:r>
-        <w:rPr>
-          <w:rFonts w:ascii="Arial" w:hAnsi="Arial" w:cs="Arial"/>
-        </w:rPr>
-        <w:t>Crear un nuevo proyecto Laravel ejecutando el siguiente comando en el terminal (ubicarse en la carpeta donde se quiere guardar el proyecto):</w:t>
-      </w:r>
-    </w:p>
-    <w:p>
-      <w:pPr>
-        <w:jc w:val="both"/>
-        <w:rPr>
-          <w:rFonts w:ascii="Consolas" w:hAnsi="Consolas" w:cs="Arial"/>
-        </w:rPr>
-      </w:pPr>
-      <w:proofErr w:type="spellStart"/>
-      <w:r>
-        <w:rPr>
-          <w:rFonts w:ascii="Consolas" w:hAnsi="Consolas" w:cs="Arial"/>
-        </w:rPr>
-        <w:t>composer</w:t>
-      </w:r>
-      <w:proofErr w:type="spellEnd"/>
-      <w:r>
-        <w:rPr>
-          <w:rFonts w:ascii="Consolas" w:hAnsi="Consolas" w:cs="Arial"/>
-        </w:rPr>
-        <w:t xml:space="preserve"> </w:t>
-      </w:r>
-      <w:proofErr w:type="spellStart"/>
-      <w:r>
-        <w:rPr>
-          <w:rFonts w:ascii="Consolas" w:hAnsi="Consolas" w:cs="Arial"/>
-        </w:rPr>
-        <w:t>create-project</w:t>
-      </w:r>
-      <w:proofErr w:type="spellEnd"/>
-      <w:r>
-        <w:rPr>
-          <w:rFonts w:ascii="Consolas" w:hAnsi="Consolas" w:cs="Arial"/>
-        </w:rPr>
-        <w:t xml:space="preserve"> </w:t>
-      </w:r>
-      <w:proofErr w:type="spellStart"/>
-      <w:r>
-        <w:rPr>
-          <w:rFonts w:ascii="Consolas" w:hAnsi="Consolas" w:cs="Arial"/>
-        </w:rPr>
-        <w:t>laravel</w:t>
-      </w:r>
-      <w:proofErr w:type="spellEnd"/>
-      <w:r>
-        <w:rPr>
-          <w:rFonts w:ascii="Consolas" w:hAnsi="Consolas" w:cs="Arial"/>
-        </w:rPr>
-        <w:t>/</w:t>
-      </w:r>
-      <w:proofErr w:type="spellStart"/>
-      <w:r>
-        <w:rPr>
-          <w:rFonts w:ascii="Consolas" w:hAnsi="Consolas" w:cs="Arial"/>
-        </w:rPr>
-        <w:t>laravel</w:t>
-      </w:r>
-      <w:proofErr w:type="spellEnd"/>
-      <w:r>
-        <w:rPr>
-          <w:rFonts w:ascii="Consolas" w:hAnsi="Consolas" w:cs="Arial"/>
-        </w:rPr>
-        <w:t xml:space="preserve"> nombre-del-proyecto</w:t>
-      </w:r>
-    </w:p>
-    <w:p>
-      <w:pPr>
-        <w:jc w:val="both"/>
-        <w:rPr>
-          <w:rFonts w:ascii="Arial" w:hAnsi="Arial" w:cs="Arial"/>
-        </w:rPr>
-      </w:pPr>
-    </w:p>
-    <w:p>
-      <w:pPr>
-        <w:jc w:val="both"/>
-        <w:rPr>
-          <w:rFonts w:ascii="Arial" w:hAnsi="Arial" w:cs="Arial"/>
-        </w:rPr>
-      </w:pPr>
-      <w:r>
-        <w:rPr>
-          <w:rFonts w:ascii="Arial" w:hAnsi="Arial" w:cs="Arial"/>
-        </w:rPr>
-        <w:t xml:space="preserve">Una vez creado el proyecto, </w:t>
-      </w:r>
-      <w:r>
-        <w:rPr>
-          <w:rFonts w:ascii="Arial" w:hAnsi="Arial" w:cs="Arial"/>
-        </w:rPr>
-        <w:t>ejecutar los siguientes comandos:</w:t>
-      </w:r>
-    </w:p>
-    <w:p>
-      <w:pPr>
-        <w:jc w:val="both"/>
-        <w:rPr>
-          <w:rFonts w:ascii="Consolas" w:hAnsi="Consolas" w:cs="Arial"/>
-          <w:lang w:val="en-US"/>
-        </w:rPr>
-      </w:pPr>
-      <w:r>
-        <w:rPr>
-          <w:rFonts w:ascii="Consolas" w:hAnsi="Consolas" w:cs="Arial"/>
-          <w:lang w:val="en-US"/>
-        </w:rPr>
-        <w:t xml:space="preserve">git </w:t>
-      </w:r>
-      <w:proofErr w:type="gramStart"/>
-      <w:r>
-        <w:rPr>
-          <w:rFonts w:ascii="Consolas" w:hAnsi="Consolas" w:cs="Arial"/>
-          <w:lang w:val="en-US"/>
-        </w:rPr>
-        <w:t>add .</w:t>
-      </w:r>
-      <w:proofErr w:type="gramEnd"/>
-    </w:p>
-    <w:p>
-      <w:pPr>
-        <w:jc w:val="both"/>
-        <w:rPr>
-          <w:rFonts w:ascii="Consolas" w:hAnsi="Consolas" w:cs="Arial"/>
-          <w:lang w:val="en-US"/>
-        </w:rPr>
-      </w:pPr>
-      <w:r>
-        <w:rPr>
-          <w:rFonts w:ascii="Consolas" w:hAnsi="Consolas" w:cs="Arial"/>
-          <w:lang w:val="en-US"/>
-        </w:rPr>
-        <w:t>git commit -m “</w:t>
-      </w:r>
-      <w:proofErr w:type="spellStart"/>
-      <w:r>
-        <w:rPr>
-          <w:rFonts w:ascii="Consolas" w:hAnsi="Consolas" w:cs="Arial"/>
-          <w:lang w:val="en-US"/>
-        </w:rPr>
-        <w:t>Mensaje</w:t>
-      </w:r>
-      <w:proofErr w:type="spellEnd"/>
-      <w:r>
-        <w:rPr>
-          <w:rFonts w:ascii="Consolas" w:hAnsi="Consolas" w:cs="Arial"/>
-          <w:lang w:val="en-US"/>
-        </w:rPr>
-        <w:t>”</w:t>
-      </w:r>
-    </w:p>
-    <w:p>
-      <w:pPr>
-        <w:jc w:val="both"/>
-        <w:rPr>
-          <w:rFonts w:ascii="Arial" w:hAnsi="Arial" w:cs="Arial"/>
-          <w:lang w:val="en-US"/>
-        </w:rPr>
-      </w:pPr>
-      <w:r>
-        <w:rPr>
-          <w:rFonts w:ascii="Consolas" w:hAnsi="Consolas" w:cs="Arial"/>
-          <w:lang w:val="en-US"/>
-        </w:rPr>
-        <w:t>git reset --hard origin/main</w:t>
-      </w:r>
-    </w:p>
-    <w:p>
-      <w:pPr>
-        <w:jc w:val="both"/>
-        <w:rPr>
-          <w:rFonts w:ascii="Arial" w:hAnsi="Arial" w:cs="Arial"/>
-        </w:rPr>
-      </w:pPr>
-      <w:r>
-        <w:rPr>
-          <w:rFonts w:ascii="Arial" w:hAnsi="Arial" w:cs="Arial"/>
-          <w:i/>
-          <w:iCs/>
-          <w:sz w:val="20"/>
-          <w:szCs w:val="20"/>
-        </w:rPr>
-        <w:t xml:space="preserve">Nota: </w:t>
-      </w:r>
-      <w:r>
-        <w:rPr>
-          <w:rFonts w:ascii="Arial" w:hAnsi="Arial" w:cs="Arial"/>
-          <w:i/>
-          <w:iCs/>
-          <w:sz w:val="20"/>
-          <w:szCs w:val="20"/>
-        </w:rPr>
-        <w:t xml:space="preserve">para actualizar el repositorio local, realizar </w:t>
-      </w:r>
-      <w:proofErr w:type="spellStart"/>
-      <w:r>
-        <w:rPr>
-          <w:rFonts w:ascii="Consolas" w:hAnsi="Consolas" w:cs="Arial"/>
-        </w:rPr>
-        <w:t>git</w:t>
-      </w:r>
-      <w:proofErr w:type="spellEnd"/>
-      <w:r>
-        <w:rPr>
-          <w:rFonts w:ascii="Consolas" w:hAnsi="Consolas" w:cs="Arial"/>
-        </w:rPr>
-        <w:t xml:space="preserve"> </w:t>
-      </w:r>
-      <w:proofErr w:type="spellStart"/>
-      <w:r>
-        <w:rPr>
-          <w:rFonts w:ascii="Consolas" w:hAnsi="Consolas" w:cs="Arial"/>
-        </w:rPr>
-        <w:t>pull</w:t>
-      </w:r>
-      <w:proofErr w:type="spellEnd"/>
-      <w:r>
-        <w:rPr>
-          <w:rFonts w:ascii="Consolas" w:hAnsi="Consolas" w:cs="Arial"/>
-        </w:rPr>
-        <w:t xml:space="preserve"> </w:t>
-      </w:r>
-      <w:proofErr w:type="spellStart"/>
-      <w:r>
-        <w:rPr>
-          <w:rFonts w:ascii="Consolas" w:hAnsi="Consolas" w:cs="Arial"/>
-        </w:rPr>
-        <w:t>origin</w:t>
-      </w:r>
-      <w:proofErr w:type="spellEnd"/>
-      <w:r>
-        <w:rPr>
-          <w:rFonts w:ascii="Consolas" w:hAnsi="Consolas" w:cs="Arial"/>
-        </w:rPr>
-        <w:t xml:space="preserve"> </w:t>
-      </w:r>
-      <w:proofErr w:type="spellStart"/>
-      <w:r>
-        <w:rPr>
-          <w:rFonts w:ascii="Consolas" w:hAnsi="Consolas" w:cs="Arial"/>
-        </w:rPr>
-        <w:t>main</w:t>
-      </w:r>
-      <w:proofErr w:type="spellEnd"/>
-    </w:p>
-    <w:p>
-      <w:pPr>
-        <w:jc w:val="both"/>
-        <w:rPr>
-          <w:rFonts w:ascii="Arial" w:hAnsi="Arial" w:cs="Arial"/>
-        </w:rPr>
-      </w:pPr>
-    </w:p>
-    <w:p>
-      <w:pPr>
-        <w:jc w:val="both"/>
-        <w:rPr>
-          <w:rFonts w:ascii="Arial" w:hAnsi="Arial" w:cs="Arial"/>
-        </w:rPr>
-      </w:pPr>
-      <w:r>
-        <w:rPr>
-          <w:rFonts w:ascii="Arial" w:hAnsi="Arial" w:cs="Arial"/>
-        </w:rPr>
-        <w:t>Configurar</w:t>
-      </w:r>
-      <w:r>
-        <w:rPr>
-          <w:rFonts w:ascii="Arial" w:hAnsi="Arial" w:cs="Arial"/>
-        </w:rPr>
-        <w:t xml:space="preserve"> la conexión a la base de datos en el archivo de </w:t>
-      </w:r>
-      <w:proofErr w:type="gramStart"/>
-      <w:r>
-        <w:rPr>
-          <w:rFonts w:ascii="Arial" w:hAnsi="Arial" w:cs="Arial"/>
-        </w:rPr>
-        <w:t xml:space="preserve">configuración </w:t>
-      </w:r>
-      <w:r>
-        <w:rPr>
-          <w:rFonts w:ascii="Consolas" w:hAnsi="Consolas" w:cs="Arial"/>
-        </w:rPr>
-        <w:t>.</w:t>
-      </w:r>
-      <w:proofErr w:type="spellStart"/>
-      <w:r>
-        <w:rPr>
-          <w:rFonts w:ascii="Consolas" w:hAnsi="Consolas" w:cs="Arial"/>
-        </w:rPr>
-        <w:t>env</w:t>
-      </w:r>
-      <w:proofErr w:type="spellEnd"/>
-      <w:proofErr w:type="gramEnd"/>
-      <w:r>
-        <w:rPr>
-          <w:rFonts w:ascii="Arial" w:hAnsi="Arial" w:cs="Arial"/>
-        </w:rPr>
-        <w:t>:</w:t>
-      </w:r>
-    </w:p>
-    <w:p>
-      <w:pPr>
-        <w:jc w:val="both"/>
-        <w:rPr>
-          <w:rFonts w:ascii="Consolas" w:hAnsi="Consolas" w:cs="Arial"/>
-          <w:lang w:val="en-US"/>
-        </w:rPr>
-      </w:pPr>
-      <w:r>
-        <w:rPr>
-          <w:rFonts w:ascii="Consolas" w:hAnsi="Consolas" w:cs="Arial"/>
-          <w:lang w:val="en-US"/>
-        </w:rPr>
-        <w:t>DB_CONNECTION=</w:t>
-      </w:r>
-      <w:proofErr w:type="spellStart"/>
-      <w:r>
-        <w:rPr>
-          <w:rFonts w:ascii="Consolas" w:hAnsi="Consolas" w:cs="Arial"/>
-          <w:lang w:val="en-US"/>
-        </w:rPr>
-        <w:t>mysql</w:t>
-      </w:r>
-      <w:proofErr w:type="spellEnd"/>
-    </w:p>
-    <w:p>
-      <w:pPr>
-        <w:jc w:val="both"/>
-        <w:rPr>
-          <w:rFonts w:ascii="Consolas" w:hAnsi="Consolas" w:cs="Arial"/>
-          <w:lang w:val="en-US"/>
-        </w:rPr>
-      </w:pPr>
-      <w:r>
-        <w:rPr>
-          <w:rFonts w:ascii="Consolas" w:hAnsi="Consolas" w:cs="Arial"/>
-          <w:lang w:val="en-US"/>
-        </w:rPr>
-        <w:t>DB_HOST=127.0.0.1</w:t>
-      </w:r>
-    </w:p>
-    <w:p>
-      <w:pPr>
-        <w:jc w:val="both"/>
-        <w:rPr>
-          <w:rFonts w:ascii="Consolas" w:hAnsi="Consolas" w:cs="Arial"/>
-        </w:rPr>
-      </w:pPr>
-      <w:r>
-        <w:rPr>
-          <w:rFonts w:ascii="Consolas" w:hAnsi="Consolas" w:cs="Arial"/>
-        </w:rPr>
-        <w:t>DB_PORT=3306</w:t>
-      </w:r>
-    </w:p>
-    <w:p>
-      <w:pPr>
-        <w:jc w:val="both"/>
-        <w:rPr>
-          <w:rFonts w:ascii="Consolas" w:hAnsi="Consolas" w:cs="Arial"/>
-        </w:rPr>
-      </w:pPr>
-      <w:r>
-        <w:rPr>
-          <w:rFonts w:ascii="Consolas" w:hAnsi="Consolas" w:cs="Arial"/>
-        </w:rPr>
-        <w:t>DB_DATABASE=</w:t>
-      </w:r>
-      <w:proofErr w:type="spellStart"/>
-      <w:r>
-        <w:rPr>
-          <w:rFonts w:ascii="Consolas" w:hAnsi="Consolas" w:cs="Arial"/>
-        </w:rPr>
-        <w:t>nombre_base_d</w:t>
-      </w:r>
-      <w:r>
-        <w:rPr>
-          <w:rFonts w:ascii="Consolas" w:hAnsi="Consolas" w:cs="Arial"/>
-        </w:rPr>
-        <w:t>e_datos</w:t>
-      </w:r>
-      <w:proofErr w:type="spellEnd"/>
-    </w:p>
-    <w:p>
-      <w:pPr>
-        <w:jc w:val="both"/>
-        <w:rPr>
-          <w:rFonts w:ascii="Consolas" w:hAnsi="Consolas" w:cs="Arial"/>
-          <w:lang w:val="en-US"/>
-        </w:rPr>
-      </w:pPr>
-      <w:r>
-        <w:rPr>
-          <w:rFonts w:ascii="Consolas" w:hAnsi="Consolas" w:cs="Arial"/>
-          <w:lang w:val="en-US"/>
-        </w:rPr>
-        <w:t>DB_USERNAME=root</w:t>
-      </w:r>
-    </w:p>
-    <w:p>
-      <w:pPr>
-        <w:jc w:val="both"/>
-        <w:rPr>
-          <w:rFonts w:ascii="Consolas" w:hAnsi="Consolas" w:cs="Arial"/>
-          <w:lang w:val="en-US"/>
-        </w:rPr>
-      </w:pPr>
-      <w:r>
-        <w:rPr>
-          <w:rFonts w:ascii="Consolas" w:hAnsi="Consolas" w:cs="Arial"/>
-          <w:lang w:val="en-US"/>
-        </w:rPr>
-        <w:t>DB_PASSWORD=</w:t>
-      </w:r>
-      <w:r>
-        <w:rPr>
-          <w:rFonts w:ascii="Consolas" w:hAnsi="Consolas" w:cs="Arial"/>
-          <w:lang w:val="en-US"/>
-        </w:rPr>
-        <w:t>password</w:t>
-      </w:r>
-    </w:p>
-    <w:p>
-      <w:pPr>
-        <w:jc w:val="both"/>
-        <w:rPr>
-          <w:rFonts w:ascii="Arial" w:hAnsi="Arial" w:cs="Arial"/>
-          <w:lang w:val="en-US"/>
-        </w:rPr>
-      </w:pPr>
-    </w:p>
-    <w:p>
-      <w:pPr>
-        <w:jc w:val="both"/>
-        <w:rPr>
-          <w:rFonts w:ascii="Arial" w:hAnsi="Arial" w:cs="Arial"/>
-        </w:rPr>
-      </w:pPr>
-      <w:r>
-        <w:rPr>
-          <w:rFonts w:ascii="Arial" w:hAnsi="Arial" w:cs="Arial"/>
-        </w:rPr>
-        <w:t>Instalar las dependencias de Laravel (puede ser necesario):</w:t>
-      </w:r>
-    </w:p>
-    <w:p>
-      <w:pPr>
-        <w:jc w:val="both"/>
-        <w:rPr>
-          <w:rFonts w:ascii="Consolas" w:hAnsi="Consolas" w:cs="Arial"/>
-        </w:rPr>
-      </w:pPr>
-      <w:proofErr w:type="spellStart"/>
-      <w:r>
-        <w:rPr>
-          <w:rFonts w:ascii="Consolas" w:hAnsi="Consolas" w:cs="Arial"/>
-        </w:rPr>
-        <w:t>composer</w:t>
-      </w:r>
-      <w:proofErr w:type="spellEnd"/>
-      <w:r>
-        <w:rPr>
-          <w:rFonts w:ascii="Consolas" w:hAnsi="Consolas" w:cs="Arial"/>
-        </w:rPr>
-        <w:t xml:space="preserve"> </w:t>
-      </w:r>
-      <w:proofErr w:type="spellStart"/>
-      <w:r>
-        <w:rPr>
-          <w:rFonts w:ascii="Consolas" w:hAnsi="Consolas" w:cs="Arial"/>
-        </w:rPr>
-        <w:t>install</w:t>
-      </w:r>
-      <w:proofErr w:type="spellEnd"/>
-    </w:p>
-    <w:p>
-      <w:pPr>
-        <w:jc w:val="both"/>
-        <w:rPr>
-          <w:rFonts w:ascii="Arial" w:hAnsi="Arial" w:cs="Arial"/>
-        </w:rPr>
-      </w:pPr>
-      <w:r>
-        <w:rPr>
-          <w:rFonts w:ascii="Arial" w:hAnsi="Arial" w:cs="Arial"/>
-        </w:rPr>
-        <w:t>A continuación, migrar l</w:t>
-      </w:r>
-      <w:r>
-        <w:rPr>
-          <w:rFonts w:ascii="Arial" w:hAnsi="Arial" w:cs="Arial"/>
-        </w:rPr>
-        <w:t>as tablas de Laravel a la base de datos con el comando:</w:t>
-      </w:r>
-    </w:p>
-    <w:p>
-      <w:pPr>
-        <w:jc w:val="both"/>
-        <w:rPr>
-          <w:rFonts w:ascii="Consolas" w:hAnsi="Consolas" w:cs="Arial"/>
-        </w:rPr>
-      </w:pPr>
-      <w:proofErr w:type="spellStart"/>
-      <w:r>
-        <w:rPr>
-          <w:rFonts w:ascii="Consolas" w:hAnsi="Consolas" w:cs="Arial"/>
-        </w:rPr>
-        <w:t>php</w:t>
-      </w:r>
-      <w:proofErr w:type="spellEnd"/>
-      <w:r>
-        <w:rPr>
-          <w:rFonts w:ascii="Consolas" w:hAnsi="Consolas" w:cs="Arial"/>
-        </w:rPr>
-        <w:t xml:space="preserve"> </w:t>
-      </w:r>
-      <w:proofErr w:type="spellStart"/>
-      <w:r>
-        <w:rPr>
-          <w:rFonts w:ascii="Consolas" w:hAnsi="Consolas" w:cs="Arial"/>
-        </w:rPr>
-        <w:t>artisan</w:t>
-      </w:r>
-      <w:proofErr w:type="spellEnd"/>
-      <w:r>
-        <w:rPr>
-          <w:rFonts w:ascii="Consolas" w:hAnsi="Consolas" w:cs="Arial"/>
-        </w:rPr>
-        <w:t xml:space="preserve"> </w:t>
-      </w:r>
-      <w:proofErr w:type="spellStart"/>
-      <w:r>
-        <w:rPr>
-          <w:rFonts w:ascii="Consolas" w:hAnsi="Consolas" w:cs="Arial"/>
-        </w:rPr>
-        <w:t>migrate</w:t>
-      </w:r>
-      <w:proofErr w:type="spellEnd"/>
-    </w:p>
-    <w:p>
-      <w:pPr>
-        <w:jc w:val="both"/>
-        <w:rPr>
-          <w:rFonts w:ascii="Arial" w:hAnsi="Arial" w:cs="Arial"/>
-        </w:rPr>
-      </w:pPr>
-    </w:p>
-    <w:p>
-      <w:pPr>
-        <w:jc w:val="both"/>
-        <w:rPr>
-          <w:rFonts w:ascii="Arial" w:hAnsi="Arial" w:cs="Arial"/>
-        </w:rPr>
-      </w:pPr>
-      <w:r>
-        <w:rPr>
-          <w:rFonts w:ascii="Arial" w:hAnsi="Arial" w:cs="Arial"/>
-        </w:rPr>
-        <w:lastRenderedPageBreak/>
-        <w:t>Arrancar el proyecto con el comando:</w:t>
-      </w:r>
-    </w:p>
-    <w:p>
-      <w:pPr>
-        <w:jc w:val="both"/>
-        <w:rPr>
-          <w:rFonts w:ascii="Consolas" w:hAnsi="Consolas" w:cs="Arial"/>
-        </w:rPr>
-      </w:pPr>
-      <w:proofErr w:type="spellStart"/>
-      <w:r>
-        <w:rPr>
-          <w:rFonts w:ascii="Consolas" w:hAnsi="Consolas" w:cs="Arial"/>
-        </w:rPr>
-        <w:t>php</w:t>
-      </w:r>
-      <w:proofErr w:type="spellEnd"/>
-      <w:r>
-        <w:rPr>
-          <w:rFonts w:ascii="Consolas" w:hAnsi="Consolas" w:cs="Arial"/>
-        </w:rPr>
-        <w:t xml:space="preserve"> </w:t>
-      </w:r>
-      <w:proofErr w:type="spellStart"/>
-      <w:r>
-        <w:rPr>
-          <w:rFonts w:ascii="Consolas" w:hAnsi="Consolas" w:cs="Arial"/>
-        </w:rPr>
-        <w:t>artisan</w:t>
-      </w:r>
-      <w:proofErr w:type="spellEnd"/>
-      <w:r>
-        <w:rPr>
-          <w:rFonts w:ascii="Consolas" w:hAnsi="Consolas" w:cs="Arial"/>
-        </w:rPr>
-        <w:t xml:space="preserve"> serve</w:t>
-      </w:r>
-    </w:p>
-    <w:p>
-      <w:pPr>
-        <w:jc w:val="both"/>
-        <w:rPr>
-          <w:rFonts w:ascii="Arial" w:hAnsi="Arial" w:cs="Arial"/>
-        </w:rPr>
-      </w:pPr>
-    </w:p>
-    <w:p>
-      <w:pPr>
-        <w:jc w:val="both"/>
-        <w:rPr>
-          <w:rFonts w:ascii="Arial" w:hAnsi="Arial" w:cs="Arial"/>
-        </w:rPr>
-      </w:pPr>
-      <w:r>
-        <w:rPr>
-          <w:rFonts w:ascii="Arial" w:hAnsi="Arial" w:cs="Arial"/>
-        </w:rPr>
-        <w:t xml:space="preserve">Finalmente, acceder a la aplicación a través de </w:t>
-      </w:r>
-      <w:hyperlink r:id="rId11" w:history="1">
-        <w:r>
-          <w:rPr>
-            <w:rStyle w:val="Hipervnculo"/>
-            <w:rFonts w:ascii="Arial" w:hAnsi="Arial" w:cs="Arial"/>
+            <w:rFonts w:ascii="Calibri" w:hAnsi="Calibri" w:cs="Calibri"/>
+            <w:color w:val="auto"/>
+            <w:sz w:val="24"/>
+            <w:szCs w:val="24"/>
+            <w:u w:val="none"/>
           </w:rPr>
           <w:t>http://localhost:8000/</w:t>
         </w:r>
@@ -2208,6 +2376,562 @@
     </w:p>
     <w:p>
       <w:pPr>
+        <w:rPr>
+          <w:rFonts w:ascii="Calibri" w:eastAsiaTheme="majorEastAsia" w:hAnsi="Calibri" w:cs="Calibri"/>
+          <w:sz w:val="24"/>
+          <w:szCs w:val="24"/>
+        </w:rPr>
+      </w:pPr>
+    </w:p>
+    <w:p>
+      <w:pPr>
+        <w:rPr>
+          <w:rFonts w:ascii="Calibri" w:eastAsiaTheme="majorEastAsia" w:hAnsi="Calibri" w:cs="Calibri"/>
+          <w:sz w:val="24"/>
+          <w:szCs w:val="24"/>
+        </w:rPr>
+      </w:pPr>
+    </w:p>
+    <w:p>
+      <w:pPr>
+        <w:rPr>
+          <w:rFonts w:ascii="Calibri" w:eastAsiaTheme="majorEastAsia" w:hAnsi="Calibri" w:cs="Calibri"/>
+          <w:sz w:val="24"/>
+          <w:szCs w:val="24"/>
+        </w:rPr>
+      </w:pPr>
+      <w:r>
+        <w:rPr>
+          <w:rFonts w:ascii="Calibri" w:eastAsiaTheme="majorEastAsia" w:hAnsi="Calibri" w:cs="Calibri"/>
+          <w:sz w:val="24"/>
+          <w:szCs w:val="24"/>
+        </w:rPr>
+        <w:t>PARA DESARROLLADORES</w:t>
+      </w:r>
+    </w:p>
+    <w:p>
+      <w:pPr>
+        <w:rPr>
+          <w:rFonts w:ascii="Calibri" w:eastAsiaTheme="majorEastAsia" w:hAnsi="Calibri" w:cs="Calibri"/>
+          <w:sz w:val="24"/>
+          <w:szCs w:val="24"/>
+        </w:rPr>
+      </w:pPr>
+      <w:r>
+        <w:rPr>
+          <w:rFonts w:ascii="Calibri" w:eastAsiaTheme="majorEastAsia" w:hAnsi="Calibri" w:cs="Calibri"/>
+          <w:sz w:val="24"/>
+          <w:szCs w:val="24"/>
+        </w:rPr>
+        <w:t>- Recuperar actualizaciones del repositorio:</w:t>
+      </w:r>
+    </w:p>
+    <w:p>
+      <w:pPr>
+        <w:rPr>
+          <w:rFonts w:ascii="Calibri" w:eastAsiaTheme="majorEastAsia" w:hAnsi="Calibri" w:cs="Calibri"/>
+          <w:sz w:val="24"/>
+          <w:szCs w:val="24"/>
+        </w:rPr>
+      </w:pPr>
+      <w:r>
+        <w:rPr>
+          <w:rFonts w:ascii="Calibri" w:eastAsiaTheme="majorEastAsia" w:hAnsi="Calibri" w:cs="Calibri"/>
+          <w:sz w:val="24"/>
+          <w:szCs w:val="24"/>
+        </w:rPr>
+        <w:t xml:space="preserve">  </w:t>
+      </w:r>
+      <w:proofErr w:type="spellStart"/>
+      <w:r>
+        <w:rPr>
+          <w:rFonts w:ascii="Calibri" w:eastAsiaTheme="majorEastAsia" w:hAnsi="Calibri" w:cs="Calibri"/>
+          <w:sz w:val="24"/>
+          <w:szCs w:val="24"/>
+        </w:rPr>
+        <w:t>git</w:t>
+      </w:r>
+      <w:proofErr w:type="spellEnd"/>
+      <w:r>
+        <w:rPr>
+          <w:rFonts w:ascii="Calibri" w:eastAsiaTheme="majorEastAsia" w:hAnsi="Calibri" w:cs="Calibri"/>
+          <w:sz w:val="24"/>
+          <w:szCs w:val="24"/>
+        </w:rPr>
+        <w:t xml:space="preserve"> </w:t>
+      </w:r>
+      <w:proofErr w:type="spellStart"/>
+      <w:r>
+        <w:rPr>
+          <w:rFonts w:ascii="Calibri" w:eastAsiaTheme="majorEastAsia" w:hAnsi="Calibri" w:cs="Calibri"/>
+          <w:sz w:val="24"/>
+          <w:szCs w:val="24"/>
+        </w:rPr>
+        <w:t>pull</w:t>
+      </w:r>
+      <w:proofErr w:type="spellEnd"/>
+    </w:p>
+    <w:p>
+      <w:pPr>
+        <w:rPr>
+          <w:rFonts w:ascii="Calibri" w:eastAsiaTheme="majorEastAsia" w:hAnsi="Calibri" w:cs="Calibri"/>
+          <w:sz w:val="24"/>
+          <w:szCs w:val="24"/>
+        </w:rPr>
+      </w:pPr>
+    </w:p>
+    <w:p>
+      <w:pPr>
+        <w:rPr>
+          <w:rFonts w:ascii="Calibri" w:eastAsiaTheme="majorEastAsia" w:hAnsi="Calibri" w:cs="Calibri"/>
+          <w:sz w:val="24"/>
+          <w:szCs w:val="24"/>
+        </w:rPr>
+      </w:pPr>
+      <w:r>
+        <w:rPr>
+          <w:rFonts w:ascii="Calibri" w:eastAsiaTheme="majorEastAsia" w:hAnsi="Calibri" w:cs="Calibri"/>
+          <w:sz w:val="24"/>
+          <w:szCs w:val="24"/>
+        </w:rPr>
+        <w:t>- Subir cambios al repositorio</w:t>
+      </w:r>
+    </w:p>
+    <w:p>
+      <w:pPr>
+        <w:rPr>
+          <w:rFonts w:ascii="Calibri" w:eastAsiaTheme="majorEastAsia" w:hAnsi="Calibri" w:cs="Calibri"/>
+          <w:sz w:val="24"/>
+          <w:szCs w:val="24"/>
+        </w:rPr>
+      </w:pPr>
+      <w:r>
+        <w:rPr>
+          <w:rFonts w:ascii="Calibri" w:eastAsiaTheme="majorEastAsia" w:hAnsi="Calibri" w:cs="Calibri"/>
+          <w:sz w:val="24"/>
+          <w:szCs w:val="24"/>
+        </w:rPr>
+        <w:t xml:space="preserve">  </w:t>
+      </w:r>
+      <w:proofErr w:type="spellStart"/>
+      <w:r>
+        <w:rPr>
+          <w:rFonts w:ascii="Calibri" w:eastAsiaTheme="majorEastAsia" w:hAnsi="Calibri" w:cs="Calibri"/>
+          <w:sz w:val="24"/>
+          <w:szCs w:val="24"/>
+        </w:rPr>
+        <w:t>git</w:t>
+      </w:r>
+      <w:proofErr w:type="spellEnd"/>
+      <w:r>
+        <w:rPr>
+          <w:rFonts w:ascii="Calibri" w:eastAsiaTheme="majorEastAsia" w:hAnsi="Calibri" w:cs="Calibri"/>
+          <w:sz w:val="24"/>
+          <w:szCs w:val="24"/>
+        </w:rPr>
+        <w:t xml:space="preserve"> </w:t>
+      </w:r>
+      <w:proofErr w:type="spellStart"/>
+      <w:r>
+        <w:rPr>
+          <w:rFonts w:ascii="Calibri" w:eastAsiaTheme="majorEastAsia" w:hAnsi="Calibri" w:cs="Calibri"/>
+          <w:sz w:val="24"/>
+          <w:szCs w:val="24"/>
+        </w:rPr>
+        <w:t>add</w:t>
+      </w:r>
+      <w:proofErr w:type="spellEnd"/>
+      <w:r>
+        <w:rPr>
+          <w:rFonts w:ascii="Calibri" w:eastAsiaTheme="majorEastAsia" w:hAnsi="Calibri" w:cs="Calibri"/>
+          <w:sz w:val="24"/>
+          <w:szCs w:val="24"/>
+        </w:rPr>
+        <w:t xml:space="preserve"> .</w:t>
+      </w:r>
+      <w:r>
+        <w:rPr>
+          <w:rFonts w:ascii="Calibri" w:eastAsiaTheme="majorEastAsia" w:hAnsi="Calibri" w:cs="Calibri"/>
+          <w:sz w:val="24"/>
+          <w:szCs w:val="24"/>
+        </w:rPr>
+        <w:tab/>
+        <w:t xml:space="preserve">o </w:t>
+      </w:r>
+      <w:r>
+        <w:rPr>
+          <w:rFonts w:ascii="Calibri" w:eastAsiaTheme="majorEastAsia" w:hAnsi="Calibri" w:cs="Calibri"/>
+          <w:sz w:val="24"/>
+          <w:szCs w:val="24"/>
+        </w:rPr>
+        <w:tab/>
+      </w:r>
+      <w:proofErr w:type="spellStart"/>
+      <w:r>
+        <w:rPr>
+          <w:rFonts w:ascii="Calibri" w:eastAsiaTheme="majorEastAsia" w:hAnsi="Calibri" w:cs="Calibri"/>
+          <w:sz w:val="24"/>
+          <w:szCs w:val="24"/>
+        </w:rPr>
+        <w:t>git</w:t>
+      </w:r>
+      <w:proofErr w:type="spellEnd"/>
+      <w:r>
+        <w:rPr>
+          <w:rFonts w:ascii="Calibri" w:eastAsiaTheme="majorEastAsia" w:hAnsi="Calibri" w:cs="Calibri"/>
+          <w:sz w:val="24"/>
+          <w:szCs w:val="24"/>
+        </w:rPr>
+        <w:t xml:space="preserve"> </w:t>
+      </w:r>
+      <w:proofErr w:type="spellStart"/>
+      <w:r>
+        <w:rPr>
+          <w:rFonts w:ascii="Calibri" w:eastAsiaTheme="majorEastAsia" w:hAnsi="Calibri" w:cs="Calibri"/>
+          <w:sz w:val="24"/>
+          <w:szCs w:val="24"/>
+        </w:rPr>
+        <w:t>add</w:t>
+      </w:r>
+      <w:proofErr w:type="spellEnd"/>
+      <w:r>
+        <w:rPr>
+          <w:rFonts w:ascii="Calibri" w:eastAsiaTheme="majorEastAsia" w:hAnsi="Calibri" w:cs="Calibri"/>
+          <w:sz w:val="24"/>
+          <w:szCs w:val="24"/>
+        </w:rPr>
+        <w:t xml:space="preserve"> "</w:t>
+      </w:r>
+      <w:proofErr w:type="spellStart"/>
+      <w:r>
+        <w:rPr>
+          <w:rFonts w:ascii="Calibri" w:eastAsiaTheme="majorEastAsia" w:hAnsi="Calibri" w:cs="Calibri"/>
+          <w:sz w:val="24"/>
+          <w:szCs w:val="24"/>
+        </w:rPr>
+        <w:t>nombre_archivo</w:t>
+      </w:r>
+      <w:proofErr w:type="spellEnd"/>
+      <w:r>
+        <w:rPr>
+          <w:rFonts w:ascii="Calibri" w:eastAsiaTheme="majorEastAsia" w:hAnsi="Calibri" w:cs="Calibri"/>
+          <w:sz w:val="24"/>
+          <w:szCs w:val="24"/>
+        </w:rPr>
+        <w:t>"</w:t>
+      </w:r>
+    </w:p>
+    <w:p>
+      <w:pPr>
+        <w:rPr>
+          <w:rFonts w:ascii="Calibri" w:eastAsiaTheme="majorEastAsia" w:hAnsi="Calibri" w:cs="Calibri"/>
+          <w:sz w:val="24"/>
+          <w:szCs w:val="24"/>
+        </w:rPr>
+      </w:pPr>
+    </w:p>
+    <w:p>
+      <w:pPr>
+        <w:rPr>
+          <w:rFonts w:ascii="Calibri" w:eastAsiaTheme="majorEastAsia" w:hAnsi="Calibri" w:cs="Calibri"/>
+          <w:sz w:val="24"/>
+          <w:szCs w:val="24"/>
+        </w:rPr>
+      </w:pPr>
+      <w:r>
+        <w:rPr>
+          <w:rFonts w:ascii="Calibri" w:eastAsiaTheme="majorEastAsia" w:hAnsi="Calibri" w:cs="Calibri"/>
+          <w:sz w:val="24"/>
+          <w:szCs w:val="24"/>
+        </w:rPr>
+        <w:t>- Guardar cambios</w:t>
+      </w:r>
+    </w:p>
+    <w:p>
+      <w:pPr>
+        <w:rPr>
+          <w:rFonts w:ascii="Calibri" w:eastAsiaTheme="majorEastAsia" w:hAnsi="Calibri" w:cs="Calibri"/>
+          <w:sz w:val="24"/>
+          <w:szCs w:val="24"/>
+        </w:rPr>
+      </w:pPr>
+      <w:r>
+        <w:rPr>
+          <w:rFonts w:ascii="Calibri" w:eastAsiaTheme="majorEastAsia" w:hAnsi="Calibri" w:cs="Calibri"/>
+          <w:sz w:val="24"/>
+          <w:szCs w:val="24"/>
+        </w:rPr>
+        <w:t xml:space="preserve">  </w:t>
+      </w:r>
+      <w:proofErr w:type="spellStart"/>
+      <w:r>
+        <w:rPr>
+          <w:rFonts w:ascii="Calibri" w:eastAsiaTheme="majorEastAsia" w:hAnsi="Calibri" w:cs="Calibri"/>
+          <w:sz w:val="24"/>
+          <w:szCs w:val="24"/>
+        </w:rPr>
+        <w:t>git</w:t>
+      </w:r>
+      <w:proofErr w:type="spellEnd"/>
+      <w:r>
+        <w:rPr>
+          <w:rFonts w:ascii="Calibri" w:eastAsiaTheme="majorEastAsia" w:hAnsi="Calibri" w:cs="Calibri"/>
+          <w:sz w:val="24"/>
+          <w:szCs w:val="24"/>
+        </w:rPr>
+        <w:t xml:space="preserve"> </w:t>
+      </w:r>
+      <w:proofErr w:type="spellStart"/>
+      <w:r>
+        <w:rPr>
+          <w:rFonts w:ascii="Calibri" w:eastAsiaTheme="majorEastAsia" w:hAnsi="Calibri" w:cs="Calibri"/>
+          <w:sz w:val="24"/>
+          <w:szCs w:val="24"/>
+        </w:rPr>
+        <w:t>commit</w:t>
+      </w:r>
+      <w:proofErr w:type="spellEnd"/>
+      <w:r>
+        <w:rPr>
+          <w:rFonts w:ascii="Calibri" w:eastAsiaTheme="majorEastAsia" w:hAnsi="Calibri" w:cs="Calibri"/>
+          <w:sz w:val="24"/>
+          <w:szCs w:val="24"/>
+        </w:rPr>
+        <w:t xml:space="preserve"> -m "Mensaje de resumen de los cambios"</w:t>
+      </w:r>
+    </w:p>
+    <w:p>
+      <w:pPr>
+        <w:rPr>
+          <w:rFonts w:ascii="Calibri" w:eastAsiaTheme="majorEastAsia" w:hAnsi="Calibri" w:cs="Calibri"/>
+          <w:sz w:val="24"/>
+          <w:szCs w:val="24"/>
+        </w:rPr>
+      </w:pPr>
+    </w:p>
+    <w:p>
+      <w:pPr>
+        <w:rPr>
+          <w:rFonts w:ascii="Calibri" w:eastAsiaTheme="majorEastAsia" w:hAnsi="Calibri" w:cs="Calibri"/>
+          <w:sz w:val="24"/>
+          <w:szCs w:val="24"/>
+        </w:rPr>
+      </w:pPr>
+      <w:r>
+        <w:rPr>
+          <w:rFonts w:ascii="Calibri" w:eastAsiaTheme="majorEastAsia" w:hAnsi="Calibri" w:cs="Calibri"/>
+          <w:sz w:val="24"/>
+          <w:szCs w:val="24"/>
+        </w:rPr>
+        <w:t>- Subir cambios al repositorio</w:t>
+      </w:r>
+    </w:p>
+    <w:p>
+      <w:pPr>
+        <w:rPr>
+          <w:rFonts w:ascii="Calibri" w:eastAsiaTheme="majorEastAsia" w:hAnsi="Calibri" w:cs="Calibri"/>
+          <w:sz w:val="24"/>
+          <w:szCs w:val="24"/>
+        </w:rPr>
+      </w:pPr>
+      <w:r>
+        <w:rPr>
+          <w:rFonts w:ascii="Calibri" w:eastAsiaTheme="majorEastAsia" w:hAnsi="Calibri" w:cs="Calibri"/>
+          <w:sz w:val="24"/>
+          <w:szCs w:val="24"/>
+        </w:rPr>
+        <w:lastRenderedPageBreak/>
+        <w:t xml:space="preserve">  </w:t>
+      </w:r>
+      <w:proofErr w:type="spellStart"/>
+      <w:r>
+        <w:rPr>
+          <w:rFonts w:ascii="Calibri" w:eastAsiaTheme="majorEastAsia" w:hAnsi="Calibri" w:cs="Calibri"/>
+          <w:sz w:val="24"/>
+          <w:szCs w:val="24"/>
+        </w:rPr>
+        <w:t>git</w:t>
+      </w:r>
+      <w:proofErr w:type="spellEnd"/>
+      <w:r>
+        <w:rPr>
+          <w:rFonts w:ascii="Calibri" w:eastAsiaTheme="majorEastAsia" w:hAnsi="Calibri" w:cs="Calibri"/>
+          <w:sz w:val="24"/>
+          <w:szCs w:val="24"/>
+        </w:rPr>
+        <w:t xml:space="preserve"> </w:t>
+      </w:r>
+      <w:proofErr w:type="spellStart"/>
+      <w:r>
+        <w:rPr>
+          <w:rFonts w:ascii="Calibri" w:eastAsiaTheme="majorEastAsia" w:hAnsi="Calibri" w:cs="Calibri"/>
+          <w:sz w:val="24"/>
+          <w:szCs w:val="24"/>
+        </w:rPr>
+        <w:t>push</w:t>
+      </w:r>
+      <w:proofErr w:type="spellEnd"/>
+    </w:p>
+    <w:p>
+      <w:pPr>
+        <w:rPr>
+          <w:rFonts w:ascii="Calibri" w:eastAsiaTheme="majorEastAsia" w:hAnsi="Calibri" w:cs="Calibri"/>
+          <w:sz w:val="24"/>
+          <w:szCs w:val="24"/>
+        </w:rPr>
+      </w:pPr>
+    </w:p>
+    <w:p>
+      <w:pPr>
+        <w:rPr>
+          <w:rFonts w:ascii="Calibri" w:eastAsiaTheme="majorEastAsia" w:hAnsi="Calibri" w:cs="Calibri"/>
+          <w:sz w:val="24"/>
+          <w:szCs w:val="24"/>
+        </w:rPr>
+      </w:pPr>
+      <w:r>
+        <w:rPr>
+          <w:rFonts w:ascii="Calibri" w:eastAsiaTheme="majorEastAsia" w:hAnsi="Calibri" w:cs="Calibri"/>
+          <w:sz w:val="24"/>
+          <w:szCs w:val="24"/>
+        </w:rPr>
+        <w:t xml:space="preserve">Nota: puesto que estamos trabajando sobre la rama </w:t>
+      </w:r>
+      <w:proofErr w:type="spellStart"/>
+      <w:r>
+        <w:rPr>
+          <w:rFonts w:ascii="Calibri" w:eastAsiaTheme="majorEastAsia" w:hAnsi="Calibri" w:cs="Calibri"/>
+          <w:sz w:val="24"/>
+          <w:szCs w:val="24"/>
+        </w:rPr>
+        <w:t>main</w:t>
+      </w:r>
+      <w:proofErr w:type="spellEnd"/>
+      <w:r>
+        <w:rPr>
+          <w:rFonts w:ascii="Calibri" w:eastAsiaTheme="majorEastAsia" w:hAnsi="Calibri" w:cs="Calibri"/>
+          <w:sz w:val="24"/>
+          <w:szCs w:val="24"/>
+        </w:rPr>
+        <w:t xml:space="preserve"> directamente, asegurarse de tener </w:t>
+      </w:r>
+    </w:p>
+    <w:p>
+      <w:pPr>
+        <w:rPr>
+          <w:rFonts w:ascii="Calibri" w:eastAsiaTheme="majorEastAsia" w:hAnsi="Calibri" w:cs="Calibri"/>
+          <w:sz w:val="24"/>
+          <w:szCs w:val="24"/>
+        </w:rPr>
+      </w:pPr>
+      <w:r>
+        <w:rPr>
+          <w:rFonts w:ascii="Calibri" w:eastAsiaTheme="majorEastAsia" w:hAnsi="Calibri" w:cs="Calibri"/>
+          <w:sz w:val="24"/>
+          <w:szCs w:val="24"/>
+        </w:rPr>
+        <w:t>la última actualización en local antes de subir cualquier cambio.</w:t>
+      </w:r>
+    </w:p>
+    <w:p>
+      <w:pPr>
+        <w:rPr>
+          <w:rFonts w:ascii="Calibri" w:eastAsiaTheme="majorEastAsia" w:hAnsi="Calibri" w:cs="Calibri"/>
+          <w:sz w:val="24"/>
+          <w:szCs w:val="24"/>
+        </w:rPr>
+      </w:pPr>
+    </w:p>
+    <w:p>
+      <w:pPr>
+        <w:rPr>
+          <w:rFonts w:ascii="Calibri" w:eastAsiaTheme="majorEastAsia" w:hAnsi="Calibri" w:cs="Calibri"/>
+          <w:sz w:val="24"/>
+          <w:szCs w:val="24"/>
+        </w:rPr>
+      </w:pPr>
+      <w:r>
+        <w:rPr>
+          <w:rFonts w:ascii="Calibri" w:eastAsiaTheme="majorEastAsia" w:hAnsi="Calibri" w:cs="Calibri"/>
+          <w:sz w:val="24"/>
+          <w:szCs w:val="24"/>
+        </w:rPr>
+        <w:t xml:space="preserve">Nota 2: durante el desarrollo, para no compilar </w:t>
+      </w:r>
+      <w:proofErr w:type="spellStart"/>
+      <w:r>
+        <w:rPr>
+          <w:rFonts w:ascii="Calibri" w:eastAsiaTheme="majorEastAsia" w:hAnsi="Calibri" w:cs="Calibri"/>
+          <w:sz w:val="24"/>
+          <w:szCs w:val="24"/>
+        </w:rPr>
+        <w:t>assest</w:t>
+      </w:r>
+      <w:proofErr w:type="spellEnd"/>
+      <w:r>
+        <w:rPr>
+          <w:rFonts w:ascii="Calibri" w:eastAsiaTheme="majorEastAsia" w:hAnsi="Calibri" w:cs="Calibri"/>
+          <w:sz w:val="24"/>
+          <w:szCs w:val="24"/>
+        </w:rPr>
+        <w:t xml:space="preserve"> continuamente mientras se realizan cambios, </w:t>
+      </w:r>
+    </w:p>
+    <w:p>
+      <w:pPr>
+        <w:rPr>
+          <w:rFonts w:ascii="Calibri" w:hAnsi="Calibri" w:cs="Calibri"/>
+          <w:sz w:val="24"/>
+          <w:szCs w:val="24"/>
+        </w:rPr>
+      </w:pPr>
+      <w:r>
+        <w:rPr>
+          <w:rFonts w:ascii="Calibri" w:eastAsiaTheme="majorEastAsia" w:hAnsi="Calibri" w:cs="Calibri"/>
+          <w:sz w:val="24"/>
+          <w:szCs w:val="24"/>
+        </w:rPr>
+        <w:t xml:space="preserve">usar </w:t>
+      </w:r>
+      <w:proofErr w:type="spellStart"/>
+      <w:r>
+        <w:rPr>
+          <w:rFonts w:ascii="Calibri" w:eastAsiaTheme="majorEastAsia" w:hAnsi="Calibri" w:cs="Calibri"/>
+          <w:sz w:val="24"/>
+          <w:szCs w:val="24"/>
+        </w:rPr>
+        <w:t>npm</w:t>
+      </w:r>
+      <w:proofErr w:type="spellEnd"/>
+      <w:r>
+        <w:rPr>
+          <w:rFonts w:ascii="Calibri" w:eastAsiaTheme="majorEastAsia" w:hAnsi="Calibri" w:cs="Calibri"/>
+          <w:sz w:val="24"/>
+          <w:szCs w:val="24"/>
+        </w:rPr>
+        <w:t xml:space="preserve"> run </w:t>
+      </w:r>
+      <w:proofErr w:type="spellStart"/>
+      <w:r>
+        <w:rPr>
+          <w:rFonts w:ascii="Calibri" w:eastAsiaTheme="majorEastAsia" w:hAnsi="Calibri" w:cs="Calibri"/>
+          <w:sz w:val="24"/>
+          <w:szCs w:val="24"/>
+        </w:rPr>
+        <w:t>dev</w:t>
+      </w:r>
+      <w:proofErr w:type="spellEnd"/>
+      <w:r>
+        <w:rPr>
+          <w:rFonts w:ascii="Calibri" w:eastAsiaTheme="majorEastAsia" w:hAnsi="Calibri" w:cs="Calibri"/>
+          <w:sz w:val="24"/>
+          <w:szCs w:val="24"/>
+        </w:rPr>
+        <w:t xml:space="preserve"> (compila mientras se realizan cambios).</w:t>
+      </w:r>
+    </w:p>
+    <w:p>
+      <w:pPr>
         <w:jc w:val="both"/>
         <w:rPr>
           <w:rFonts w:ascii="Arial" w:hAnsi="Arial" w:cs="Arial"/>
@@ -2218,14 +2942,14 @@
       <w:pPr>
         <w:pStyle w:val="Ttulo1"/>
       </w:pPr>
-      <w:bookmarkStart w:id="3" w:name="_Toc197775005"/>
+      <w:bookmarkStart w:id="0" w:name="_Toc197775005"/>
       <w:r>
         <w:t>US</w:t>
       </w:r>
       <w:r>
         <w:t>ABILIDAD</w:t>
       </w:r>
-      <w:bookmarkEnd w:id="3"/>
+      <w:bookmarkEnd w:id="0"/>
     </w:p>
     <w:p>
       <w:pPr>

</xml_diff>